<commit_message>
docão novo sem índice
</commit_message>
<xml_diff>
--- a/docao4/Reflexoes_2015_posts_content.docx
+++ b/docao4/Reflexoes_2015_posts_content.docx
@@ -12,6 +12,15 @@
       </w:r>
     </w:p>
     <w:p>
+      <w:pPr>
+        <w:pStyle w:val="Heading1"/>
+      </w:pPr>
+      <w:r>
+        <w:t>URL: http://www.reflexoesdofilosofo.blog.br/2015/12/reclusao-de-fim-de-ano.html</w:t>
+        <w:br/>
+      </w:r>
+    </w:p>
+    <w:p>
       <w:r>
         <w:t>São 17h30 do dia 31 de dezembro de 2015. Abandonei por 20 minutos o cativeiro</w:t>
         <w:br/>
@@ -129,6 +138,15 @@
       </w:r>
     </w:p>
     <w:p>
+      <w:pPr>
+        <w:pStyle w:val="Heading1"/>
+      </w:pPr>
+      <w:r>
+        <w:t>URL: http://www.reflexoesdofilosofo.blog.br/2015/12/da-nocao-de-utilidade-humana.html</w:t>
+        <w:br/>
+      </w:r>
+    </w:p>
+    <w:p>
       <w:r>
         <w:t xml:space="preserve">  </w:t>
         <w:br/>
@@ -224,6 +242,15 @@
       </w:r>
     </w:p>
     <w:p>
+      <w:pPr>
+        <w:pStyle w:val="Heading1"/>
+      </w:pPr>
+      <w:r>
+        <w:t>URL: http://www.reflexoesdofilosofo.blog.br/2015/12/platao-guisa-de-introducao.html</w:t>
+        <w:br/>
+      </w:r>
+    </w:p>
+    <w:p>
       <w:r>
         <w:t>_Teoria do Conhecimento_. A pergunta socrática "O que é?" produz um</w:t>
         <w:br/>
@@ -347,6 +374,15 @@
       </w:r>
     </w:p>
     <w:p>
+      <w:pPr>
+        <w:pStyle w:val="Heading1"/>
+      </w:pPr>
+      <w:r>
+        <w:t>URL: http://www.reflexoesdofilosofo.blog.br/2015/12/d.html</w:t>
+        <w:br/>
+      </w:r>
+    </w:p>
+    <w:p>
       <w:r>
         <w:t>Dois aspectos muito importantes do projeto de Deleuze e Guattari nos foram a</w:t>
         <w:br/>
@@ -409,6 +445,15 @@
       </w:r>
     </w:p>
     <w:p>
+      <w:pPr>
+        <w:pStyle w:val="Heading1"/>
+      </w:pPr>
+      <w:r>
+        <w:t>URL: http://www.reflexoesdofilosofo.blog.br/2015/12/sarah-e-o-devir-besouro.html</w:t>
+        <w:br/>
+      </w:r>
+    </w:p>
+    <w:p>
       <w:r>
         <w:t>O que queremos realmente nesse mundo? Não há vivente que não tenha em si tal</w:t>
         <w:br/>
@@ -488,6 +533,15 @@
       </w:r>
     </w:p>
     <w:p>
+      <w:pPr>
+        <w:pStyle w:val="Heading1"/>
+      </w:pPr>
+      <w:r>
+        <w:t>URL: http://www.reflexoesdofilosofo.blog.br/2015/11/nossos-valores.html</w:t>
+        <w:br/>
+      </w:r>
+    </w:p>
+    <w:p>
       <w:r>
         <w:t>Semana passada o Estado Islâmico andou barbarizando na França. Mataram gente</w:t>
         <w:br/>
@@ -568,6 +622,15 @@
       </w:r>
     </w:p>
     <w:p>
+      <w:pPr>
+        <w:pStyle w:val="Heading1"/>
+      </w:pPr>
+      <w:r>
+        <w:t>URL: http://www.reflexoesdofilosofo.blog.br/2015/11/consideracoes-sobre-esse-blog.html</w:t>
+        <w:br/>
+      </w:r>
+    </w:p>
+    <w:p>
       <w:r>
         <w:t>Estamos adentrando o ano III do blog, mas não é por isso que ele é o assunto</w:t>
         <w:br/>
@@ -668,6 +731,15 @@
       </w:r>
     </w:p>
     <w:p>
+      <w:pPr>
+        <w:pStyle w:val="Heading1"/>
+      </w:pPr>
+      <w:r>
+        <w:t>URL: http://www.reflexoesdofilosofo.blog.br/2015/10/depurando-o-sujeito.html</w:t>
+        <w:br/>
+      </w:r>
+    </w:p>
+    <w:p>
       <w:r>
         <w:t>Depurar o sujeito... Para que depurar o sujeito? Para encontrar seus segredos</w:t>
         <w:br/>
@@ -739,6 +811,15 @@
       </w:r>
     </w:p>
     <w:p>
+      <w:pPr>
+        <w:pStyle w:val="Heading1"/>
+      </w:pPr>
+      <w:r>
+        <w:t>URL: http://www.reflexoesdofilosofo.blog.br/2015/10/hume-e-teoria-das-probabilidades.html</w:t>
+        <w:br/>
+      </w:r>
+    </w:p>
+    <w:p>
       <w:r>
         <w:t>Seria possível que a teoria do conhecimento e a teoria da moral humana em Hume</w:t>
         <w:br/>
@@ -803,6 +884,15 @@
       </w:r>
     </w:p>
     <w:p>
+      <w:pPr>
+        <w:pStyle w:val="Heading1"/>
+      </w:pPr>
+      <w:r>
+        <w:t>URL: http://www.reflexoesdofilosofo.blog.br/2015/10/dri.html</w:t>
+        <w:br/>
+      </w:r>
+    </w:p>
+    <w:p>
       <w:r>
         <w:t>Gostaria de definir Dri, mas isso é tarefa inviável e inexequível. Sei algo de</w:t>
         <w:br/>
@@ -874,6 +964,15 @@
       </w:r>
     </w:p>
     <w:p>
+      <w:pPr>
+        <w:pStyle w:val="Heading1"/>
+      </w:pPr>
+      <w:r>
+        <w:t>URL: http://www.reflexoesdofilosofo.blog.br/2015/10/aie-escola.html</w:t>
+        <w:br/>
+      </w:r>
+    </w:p>
+    <w:p>
       <w:r>
         <w:t>_Sobre a reprodução das condições de produção._ Ensinamento básico sobre o</w:t>
         <w:br/>
@@ -1132,6 +1231,15 @@
       </w:r>
     </w:p>
     <w:p>
+      <w:pPr>
+        <w:pStyle w:val="Heading1"/>
+      </w:pPr>
+      <w:r>
+        <w:t>URL: http://www.reflexoesdofilosofo.blog.br/2015/10/limpeza-de-terreno.html</w:t>
+        <w:br/>
+      </w:r>
+    </w:p>
+    <w:p>
       <w:r>
         <w:t>É importante estar consciente do que deve ser feito. Muitas vezes nos</w:t>
         <w:br/>
@@ -1210,6 +1318,15 @@
       </w:r>
     </w:p>
     <w:p>
+      <w:pPr>
+        <w:pStyle w:val="Heading1"/>
+      </w:pPr>
+      <w:r>
+        <w:t>URL: http://www.reflexoesdofilosofo.blog.br/2015/10/politica-sem-sujeito.html</w:t>
+        <w:br/>
+      </w:r>
+    </w:p>
+    <w:p>
       <w:r>
         <w:t xml:space="preserve">    Eu queria pensar em um princípio que norteasse nossas escolhas políticas ou, pelo menos, a maneira como opinamos, senão que indicasse como formulamos pensamentos muito formais e potencialmente transformadores. Vivemos sob grande sombra do estado artificial. Mais do que nunca, somos modernos. Um dia nos agrupamos e nos associamos e não importa agora sabermos o porque. Faz tanto tempo! De fato, sempre há um poder que de algum modo se estabelece. Eu queria achar uma fórmula base para tal desenvolvimento. Marx pensou historicamente uma luta pela propriedade. Para ele há um valor. Eu queria concordar com ele e buscar um valor também. Afinal não pensamos sempre e opinamos fundamentados em um valor? </w:t>
         <w:br/>
@@ -1233,6 +1350,15 @@
       </w:r>
     </w:p>
     <w:p>
+      <w:pPr>
+        <w:pStyle w:val="Heading1"/>
+      </w:pPr>
+      <w:r>
+        <w:t>URL: http://www.reflexoesdofilosofo.blog.br/2015/10/a-fenomenologia-e-guinada-transcendental.html</w:t>
+        <w:br/>
+      </w:r>
+    </w:p>
+    <w:p>
       <w:r>
         <w:t>A fenomenologia visava investigar as condições subjetivas que tornavam</w:t>
         <w:br/>
@@ -1461,6 +1587,15 @@
       </w:r>
     </w:p>
     <w:p>
+      <w:pPr>
+        <w:pStyle w:val="Heading1"/>
+      </w:pPr>
+      <w:r>
+        <w:t>URL: http://www.reflexoesdofilosofo.blog.br/2015/10/hume-anti-cartesiano.html</w:t>
+        <w:br/>
+      </w:r>
+    </w:p>
+    <w:p>
       <w:r>
         <w:t>Descartes enfatizou o problema do conhecimento que vem dos sentidos que nos</w:t>
         <w:br/>
@@ -1570,6 +1705,15 @@
       </w:r>
     </w:p>
     <w:p>
+      <w:pPr>
+        <w:pStyle w:val="Heading1"/>
+      </w:pPr>
+      <w:r>
+        <w:t>URL: http://www.reflexoesdofilosofo.blog.br/2015/09/como-reconhecer-o-estruturalismo.html</w:t>
+        <w:br/>
+      </w:r>
+    </w:p>
+    <w:p>
       <w:r>
         <w:t xml:space="preserve">     Quem é estruturalista em 1967: o linguista R. Jakobson, o sociólogo Lévi-Strauss, o psicanalista J. Lacan, o filósofo M. Foucault, o filósofo marxista L. Althusser, o crítico literário R. Barthes, entre tantos outros. Eles se valem de um espírito do tempo e usam a estrutura (ou sistema) nos mais variados domínios. Ela se origina na linguística de Saussure: só há estrutura do que é linguagem. Nos domínios temos a estrutura do inconsciente: ele fala e é linguagem; a estrutura dos corpos que falam com a linguagem dos sintomas; das coisas através do discurso silencioso da linguagem dos signos.</w:t>
         <w:br/>
@@ -1611,6 +1755,15 @@
       </w:r>
     </w:p>
     <w:p>
+      <w:pPr>
+        <w:pStyle w:val="Heading1"/>
+      </w:pPr>
+      <w:r>
+        <w:t>URL: http://www.reflexoesdofilosofo.blog.br/2015/09/bando-de-loucos.html</w:t>
+        <w:br/>
+      </w:r>
+    </w:p>
+    <w:p>
       <w:r>
         <w:t xml:space="preserve">     Eu vejo gente conversando na rua, dois homens indo para o trabalho. Eu passando pela calçada observo uma mesa com pessoas reunidas por detrás de uma porta de vidro. Eu vou ao bar e há grupos de amigos bebendo e trocando ideias. Eu vejo tudo isso e acho estranho... Sobre o que essas pessoas conversam? O que elas pretendem conversando? Será que elas pretendem emitir uma opinião, se resguardar, influenciar o interlocutor, enfatizar suas convicções, enfim, o quê? Eu me pergunto se, na verdade, elas sabem o que pretendem. Creio que não... Mas eu tenho a impressão que elas não sabem o que pretendem porque não sabem o que é possível. Não por elas próprias, mas pelas condições a que são submetidas.</w:t>
         <w:br/>
@@ -1650,6 +1803,15 @@
       </w:r>
     </w:p>
     <w:p>
+      <w:pPr>
+        <w:pStyle w:val="Heading1"/>
+      </w:pPr>
+      <w:r>
+        <w:t>URL: http://www.reflexoesdofilosofo.blog.br/2015/09/desconstruindo-o-sujeito.html</w:t>
+        <w:br/>
+      </w:r>
+    </w:p>
+    <w:p>
       <w:r>
         <w:t xml:space="preserve">    Vem da modernidade o projeto de recuperação do homem antigo e uma fundamentação da racionalidade. O eu revitalizado e revalorizado irrompe com suas ideias e sua consciência. O eu é autônomo, é possível falar ontologicamente de um eu que age, a subjetividade do eu é marcante na filosofia. </w:t>
         <w:br/>
@@ -1679,6 +1841,15 @@
       </w:r>
     </w:p>
     <w:p>
+      <w:pPr>
+        <w:pStyle w:val="Heading1"/>
+      </w:pPr>
+      <w:r>
+        <w:t>URL: http://www.reflexoesdofilosofo.blog.br/2015/08/camadas-de-artificialidade.html</w:t>
+        <w:br/>
+      </w:r>
+    </w:p>
+    <w:p>
       <w:r>
         <w:t>No começo era a terra, a água, o verde da natureza e os bichos. Depois veio o</w:t>
         <w:br/>
@@ -1813,6 +1984,15 @@
       </w:r>
     </w:p>
     <w:p>
+      <w:pPr>
+        <w:pStyle w:val="Heading1"/>
+      </w:pPr>
+      <w:r>
+        <w:t>URL: http://www.reflexoesdofilosofo.blog.br/2015/08/ceticismo-alegre-e-modesto.html</w:t>
+        <w:br/>
+      </w:r>
+    </w:p>
+    <w:p>
       <w:r>
         <w:t>Sobre a obra de Hume importa ressaltar que começa com o _Tratado da Natureza</w:t>
         <w:br/>
@@ -1963,6 +2143,15 @@
       </w:r>
     </w:p>
     <w:p>
+      <w:pPr>
+        <w:pStyle w:val="Heading1"/>
+      </w:pPr>
+      <w:r>
+        <w:t>URL: http://www.reflexoesdofilosofo.blog.br/2015/08/empirismo-logico.html</w:t>
+        <w:br/>
+      </w:r>
+    </w:p>
+    <w:p>
       <w:r>
         <w:t>Hume provoca uma guinada no empirismo: conceito histórico que limita o mundo</w:t>
         <w:br/>
@@ -2092,6 +2281,15 @@
       </w:r>
     </w:p>
     <w:p>
+      <w:pPr>
+        <w:pStyle w:val="Heading1"/>
+      </w:pPr>
+      <w:r>
+        <w:t>URL: http://www.reflexoesdofilosofo.blog.br/2015/08/o-principio-de-nossas-acoes.html</w:t>
+        <w:br/>
+      </w:r>
+    </w:p>
+    <w:p>
       <w:r>
         <w:t>Gostaríamos de entender se há um princípio básico norteando nossas ações e se</w:t>
         <w:br/>
@@ -2188,6 +2386,15 @@
       </w:r>
     </w:p>
     <w:p>
+      <w:pPr>
+        <w:pStyle w:val="Heading1"/>
+      </w:pPr>
+      <w:r>
+        <w:t>URL: http://www.reflexoesdofilosofo.blog.br/2015/08/fala-que-eu-te-escuto.html</w:t>
+        <w:br/>
+      </w:r>
+    </w:p>
+    <w:p>
       <w:r>
         <w:t>A voz como algo concreto não existe. Porque a voz preenche um espaço, porque</w:t>
         <w:br/>
@@ -2352,6 +2559,15 @@
       </w:r>
     </w:p>
     <w:p>
+      <w:pPr>
+        <w:pStyle w:val="Heading1"/>
+      </w:pPr>
+      <w:r>
+        <w:t>URL: http://www.reflexoesdofilosofo.blog.br/2015/07/lixo.html</w:t>
+        <w:br/>
+      </w:r>
+    </w:p>
+    <w:p>
       <w:r>
         <w:t>Tem tanto lixo nesse mundo. Tantas preocupaçoes desnecessarias. Lixo! Tantas</w:t>
         <w:br/>
@@ -2403,6 +2619,15 @@
       </w:r>
     </w:p>
     <w:p>
+      <w:pPr>
+        <w:pStyle w:val="Heading1"/>
+      </w:pPr>
+      <w:r>
+        <w:t>URL: http://www.reflexoesdofilosofo.blog.br/2015/07/crenca-cetica.html</w:t>
+        <w:br/>
+      </w:r>
+    </w:p>
+    <w:p>
       <w:r>
         <w:t xml:space="preserve">  Hume extermina qualquer relação de causa e efeito necessária. Expliquemos:</w:t>
         <w:br/>
@@ -2490,6 +2715,15 @@
       </w:r>
     </w:p>
     <w:p>
+      <w:pPr>
+        <w:pStyle w:val="Heading1"/>
+      </w:pPr>
+      <w:r>
+        <w:t>URL: http://www.reflexoesdofilosofo.blog.br/2015/07/como-economizar-energia-mental.html</w:t>
+        <w:br/>
+      </w:r>
+    </w:p>
+    <w:p>
       <w:r>
         <w:t xml:space="preserve">  1. **A economia da ciência**</w:t>
         <w:br/>
@@ -2777,6 +3011,15 @@
       </w:r>
     </w:p>
     <w:p>
+      <w:pPr>
+        <w:pStyle w:val="Heading1"/>
+      </w:pPr>
+      <w:r>
+        <w:t>URL: http://www.reflexoesdofilosofo.blog.br/2015/07/dois-condicionantes-para-uma-pseudo.html</w:t>
+        <w:br/>
+      </w:r>
+    </w:p>
+    <w:p>
       <w:r>
         <w:t xml:space="preserve">  Gostaríamos de explicitar dois condicionantes ou dois fatores que orientem</w:t>
         <w:br/>
@@ -2854,6 +3097,15 @@
       </w:r>
     </w:p>
     <w:p>
+      <w:pPr>
+        <w:pStyle w:val="Heading1"/>
+      </w:pPr>
+      <w:r>
+        <w:t>URL: http://www.reflexoesdofilosofo.blog.br/2015/07/a-necessidade-da-filosofia.html</w:t>
+        <w:br/>
+      </w:r>
+    </w:p>
+    <w:p>
       <w:r>
         <w:t xml:space="preserve">  Meirieu defende que o aprendizado se dá em níveis de representação e</w:t>
         <w:br/>
@@ -2982,6 +3234,15 @@
       </w:r>
     </w:p>
     <w:p>
+      <w:pPr>
+        <w:pStyle w:val="Heading1"/>
+      </w:pPr>
+      <w:r>
+        <w:t>URL: http://www.reflexoesdofilosofo.blog.br/2015/06/a-morte.html</w:t>
+        <w:br/>
+      </w:r>
+    </w:p>
+    <w:p>
       <w:r>
         <w:t>Estejamos tranquilos: ha sempre um novo saber, ha sempre coisas a fazer. Nao</w:t>
         <w:br/>
@@ -3021,6 +3282,15 @@
       </w:r>
     </w:p>
     <w:p>
+      <w:pPr>
+        <w:pStyle w:val="Heading1"/>
+      </w:pPr>
+      <w:r>
+        <w:t>URL: http://www.reflexoesdofilosofo.blog.br/2015/06/a-filosofia-como-objeto.html</w:t>
+        <w:br/>
+      </w:r>
+    </w:p>
+    <w:p>
       <w:r>
         <w:t xml:space="preserve">  Pobre Filosofia, colocada na balança dos homens, anjo caído. Não foi essa a</w:t>
         <w:br/>
@@ -3109,6 +3379,15 @@
       </w:r>
     </w:p>
     <w:p>
+      <w:pPr>
+        <w:pStyle w:val="Heading1"/>
+      </w:pPr>
+      <w:r>
+        <w:t>URL: http://www.reflexoesdofilosofo.blog.br/2015/06/aula-conceito-metafisica.html</w:t>
+        <w:br/>
+      </w:r>
+    </w:p>
+    <w:p>
       <w:r>
         <w:t>**            1.      ****Tema: A reflexão no dia a dia**</w:t>
         <w:br/>
@@ -3372,6 +3651,15 @@
       </w:r>
     </w:p>
     <w:p>
+      <w:pPr>
+        <w:pStyle w:val="Heading1"/>
+      </w:pPr>
+      <w:r>
+        <w:t>URL: http://www.reflexoesdofilosofo.blog.br/2015/05/dificuldades.html</w:t>
+        <w:br/>
+      </w:r>
+    </w:p>
+    <w:p>
       <w:r>
         <w:t>De vez em quando existe uma dificuldade no pano de fundo de todas as coisas e</w:t>
         <w:br/>
@@ -3431,6 +3719,15 @@
       </w:r>
     </w:p>
     <w:p>
+      <w:pPr>
+        <w:pStyle w:val="Heading1"/>
+      </w:pPr>
+      <w:r>
+        <w:t>URL: http://www.reflexoesdofilosofo.blog.br/2015/05/ciencia-do-pensamento.html</w:t>
+        <w:br/>
+      </w:r>
+    </w:p>
+    <w:p>
       <w:r>
         <w:t xml:space="preserve">    Somos a espécie racional, característica que nos diferencia dos animais e dos demais seres que conhecemos no planeta. Trocando em miúdos: ser racional significa que raciocinamos, ou seja, pensamos e sabemos que pensamos, pensamos e refletimos, pensamos e calculamos. O pensar é o ato que nos dá autonomia, nos leva a tomar decisões; é pensando que sobrevivemos, sabemos que precisamos comer, como os animais; é pensando que nos relacionamos usando a linguagem; e é pensando que fazemos ciência. As ciências se utilizam do pensamento para resolver seus problemas e se desenvolver, o pensamento é o meio através do qual a teria se formula e se expressa. Para algumas ciências o pensamento é objeto, como a neurologia com o pensamento sendo mais objeto físico ou a psicologia, que vê o pensamento como objeto psíquico, mas ambas tem como pano de fundo alguém, um sujeito, seja ele corpo ou seja ele agente. Para a filosofia, o pensamento também é objeto, mas objeto desconectado, objeto em si mesmo, abstratamente separado de um corpo e universalmente separado de um sujeito: o que vale para um pensamento enquanto objeto filosófico, vale para todo e qualquer pensamento aqui e acolá, enquanto aquela hipótese for verdadeira ou tomada como verdade. </w:t>
         <w:br/>
@@ -3454,6 +3751,15 @@
       </w:r>
     </w:p>
     <w:p>
+      <w:pPr>
+        <w:pStyle w:val="Heading1"/>
+      </w:pPr>
+      <w:r>
+        <w:t>URL: http://www.reflexoesdofilosofo.blog.br/2015/05/breve-comentario-sobre-religiao.html</w:t>
+        <w:br/>
+      </w:r>
+    </w:p>
+    <w:p>
       <w:r>
         <w:t>É muito comum uma tese dos ateistas de que Deus e um produto do homem. Nos</w:t>
         <w:br/>
@@ -3512,6 +3818,15 @@
       </w:r>
     </w:p>
     <w:p>
+      <w:pPr>
+        <w:pStyle w:val="Heading1"/>
+      </w:pPr>
+      <w:r>
+        <w:t>URL: http://www.reflexoesdofilosofo.blog.br/2015/04/objeto-da-fenomenologia-consciencia.html</w:t>
+        <w:br/>
+      </w:r>
+    </w:p>
+    <w:p>
       <w:r>
         <w:t>Husserl acentuava o processo intencional através do qual o sujeito se voltaria</w:t>
         <w:br/>
@@ -3595,6 +3910,15 @@
       </w:r>
     </w:p>
     <w:p>
+      <w:pPr>
+        <w:pStyle w:val="Heading1"/>
+      </w:pPr>
+      <w:r>
+        <w:t>URL: http://www.reflexoesdofilosofo.blog.br/2015/05/do-buraco-filosofia-saiu-e-no-buraco.html</w:t>
+        <w:br/>
+      </w:r>
+    </w:p>
+    <w:p>
       <w:r>
         <w:t xml:space="preserve">     Eu era eu há 5 anos atrás, mas eu era, digamos, descontente. Não posso explicar exatamente o motivo daquele descontentamento, mas faltava algo. Eu não sabia o que faltava, mas resolvi buscar alguma coisa: a filosofia. Hoje, com a filosofia, não me parece que falte algo, embora eu não saiba o que eu busco. A falta é um buraco que nos é imposto e que nos incomoda. A busca é um buraco que criamos e que nos incomoda. O buraco da falta nos invade e nos inibe. O buraco da busca nos move. O buraco está lá, é o mesmo, sempre teremos que lidar com ele. Por mais areia que coloquemos dentro dele, nunca vamos cobri-lo. Por mais que o cavemos, nunca encontraremos o fundo. </w:t>
         <w:br/>
@@ -3621,6 +3945,15 @@
       </w:r>
     </w:p>
     <w:p>
+      <w:pPr>
+        <w:pStyle w:val="Heading1"/>
+      </w:pPr>
+      <w:r>
+        <w:t>URL: http://www.reflexoesdofilosofo.blog.br/2015/05/distanciamento-e-intimidade-com-o-mundo.html</w:t>
+        <w:br/>
+      </w:r>
+    </w:p>
+    <w:p>
       <w:r>
         <w:t>Por que filósofo? Conforme Giannotti, o que busca o filósofo é um exercício de</w:t>
         <w:br/>
@@ -3721,1733 +4054,106 @@
       </w:r>
     </w:p>
     <w:p>
-      <w:r>
-        <w:t xml:space="preserve">    Conforme Perrenoud, podemos verificar três tipos de currículos escolares: 1.) currículo formal: aquele que está documentado, que dita o que será lecionado (ou não) e como; 2.) currículo real: do que está documentado, o que de fato acontece na prática, desvios de planejamento, etc.; 3.) currículo oculto: o que é aprendido/apreendido pelos alunos mas que não é explicitado, documentado, por exemplo, que na escola há um hierarquia, que tem que usar uniforme e isso se parece com o uniforme que será utilizado nas fábricas, que na festa junina da escola o caipira vira alvo de deboches e piadas e é desvalorizado sem ficar claro para os alunos, etc. Diálogo de aula:</w:t>
-        <w:br/>
-        <w:br/>
-        <w:t xml:space="preserve">  </w:t>
-        <w:br/>
-        <w:t>**Interlocutora 1** : Professora, mas a escola não tem que formar cidadãos</w:t>
-        <w:br/>
-        <w:t>conscientes e participativos? Na verdade, as pessoas não sabem se comportar em</w:t>
-        <w:br/>
-        <w:t xml:space="preserve">sociedade, esse não seria um papel da escola?  </w:t>
-        <w:br/>
-        <w:t xml:space="preserve">  </w:t>
-        <w:br/>
-        <w:t>**Interlocutora 2** : Entendo que isso é um problema de vivência de cada um,</w:t>
-        <w:br/>
-        <w:t>que nasce com a gente e vamos desenvolvendo durante toda a vida. Isso seria</w:t>
-        <w:br/>
-        <w:t>relativo ao âmbito familiar, os pais, primos, toda uma interação que se</w:t>
-        <w:br/>
-        <w:t>constrói e que nos molda. Imagine o fardo dos professores, além de ter que</w:t>
-        <w:br/>
-        <w:t>ensinar o conteúdo (ou vá lá..., que seja competências e habilidades) e ainda</w:t>
-        <w:br/>
-        <w:t xml:space="preserve">ter que educar os alunos.  </w:t>
-        <w:br/>
-        <w:t xml:space="preserve">  </w:t>
-        <w:br/>
-        <w:t>**Interlocutora 1** : Mas as pessoas hoje não tem o mínimo de civilidade.</w:t>
-        <w:br/>
-        <w:t>Outro dia, eu estava na fila do bandejão e, de repente, entrou um monte de</w:t>
-        <w:br/>
-        <w:t>gente na minha frente, não pediram licença e acharam aquela atitude a coisa</w:t>
-        <w:br/>
-        <w:t xml:space="preserve">mais normal.  </w:t>
-        <w:br/>
-        <w:t xml:space="preserve">  </w:t>
-        <w:br/>
-        <w:t>**Interlocutora 3** : Na verdade, cidadãos conscientes e participativos devem</w:t>
-        <w:br/>
-        <w:t>pensar além: qual a situação dos funcionários que nos estão servindo no</w:t>
-        <w:br/>
-        <w:t>bandejão, faz quanto tempo que não tem aumento. Alguns moram em favela, outros</w:t>
-        <w:br/>
-        <w:t>são terceirizados e, ainda, tem muitos funcionários com LER (lesão de esforço</w:t>
-        <w:br/>
-        <w:t>repetitivo). Cidadãos conscientes e participativos não pensam somente neles</w:t>
-        <w:br/>
-        <w:t xml:space="preserve">mesmos, pensam além, além das suas próprias fronteiras pessoais e individuais.  </w:t>
-        <w:br/>
-        <w:t xml:space="preserve">  </w:t>
-        <w:br/>
-        <w:t>**Interlocutor 4** : Numa outra aula em que eu estava participando, a</w:t>
-        <w:br/>
-        <w:t>professora comentou a respeito da nossa atitude atual de sempre responder,</w:t>
-        <w:br/>
-        <w:t>nunca intervir. A gente não transforma mais o nosso espaço, só ficamos</w:t>
-        <w:br/>
-        <w:t xml:space="preserve">reclamando e não temos atitude.  </w:t>
-        <w:br/>
-        <w:t xml:space="preserve">  </w:t>
-        <w:br/>
-        <w:t>**Interlocutor 5** : O problema não é entrar na fila do bandejão</w:t>
-        <w:br/>
-        <w:t>comportadamente, o problema é saber porquê estamos fazendo aquilo. O que se</w:t>
-        <w:br/>
-        <w:t>ensina na sala de aula acontece sob uma relação de autoridade entre professor</w:t>
-        <w:br/>
-        <w:t xml:space="preserve">e alunos, não sabemos para que serve aquilo, mas temos que fazer.  </w:t>
-        <w:br/>
-        <w:t xml:space="preserve">  </w:t>
-        <w:br/>
-        <w:t>**Interlocutora 1** : Mas o que eu dizia sobre moralização, não quer dizer</w:t>
-        <w:br/>
-        <w:t>algo que se fazia na ditadura, é um mínimo que é necessário na vida real. Na</w:t>
-        <w:br/>
-        <w:t>escola onde faço estágio, na prática, não se consegue dar aula, teria que</w:t>
-        <w:br/>
-        <w:t>haver um mínimo de imposição ou de controle. Isso seria um currículo moral,</w:t>
-        <w:br/>
-        <w:t>ficaria escondido no currículo oculto ou deveria ser um artifício a ser</w:t>
-        <w:br/>
-        <w:t xml:space="preserve">acrescentado ao currículo formal?  </w:t>
-        <w:br/>
-        <w:t xml:space="preserve">  </w:t>
-        <w:br/>
-        <w:t xml:space="preserve">**Eu** : só ouvindo...  </w:t>
-        <w:br/>
-        <w:t xml:space="preserve">_____________  </w:t>
-        <w:br/>
-        <w:t>* as falas foram resumidas e estilizadas.</w:t>
-        <w:br/>
-        <w:br/>
-        <w:br/>
-      </w:r>
-    </w:p>
-    <w:p>
       <w:pPr>
         <w:pStyle w:val="Heading1"/>
       </w:pPr>
       <w:r>
-        <w:t>Investigação fenomenológica: as condições subjetivas do conhecimento em circunstâncias ideais* - 26/04/2015</w:t>
+        <w:t>URL: http://www.reflexoesdofilosofo.blog.br/2015/05/aula-de-didatica.html</w:t>
         <w:br/>
       </w:r>
     </w:p>
     <w:p>
       <w:r>
-        <w:t>Ao conclamar os filósofos para o movimento fenomenológico, Husserl constatava</w:t>
-        <w:br/>
-        <w:t>o estado de imperfeição teórica das ciências porque, apesar dos resultados</w:t>
-        <w:br/>
-        <w:t>técnicos por elas apresentados, faltaria clareza acerca dos seus fundamentos,</w:t>
-        <w:br/>
-        <w:t>acerca dos fundamentos sobre os quais a ciência operaria. Assim, seria preciso</w:t>
-        <w:br/>
-        <w:t>explicitar os pressupostos que legitimariam os conhecimentos científicos</w:t>
-        <w:br/>
-        <w:t>fundamentados: quais seriam esses pressupostos, seu alcance e sentido.</w:t>
-        <w:br/>
-        <w:t>Husserl, então, defenderia um projeto de fundamentação das ciências como</w:t>
-        <w:br/>
-        <w:t>explicitação dos pressupostos teóricos que garantiriam a cientificidade do</w:t>
-        <w:br/>
-        <w:t>conhecimento, de modo que fosse possível evidenciá-los, clarificá-los,</w:t>
-        <w:br/>
-        <w:t>elucidá-los. De acordo com ele, haveriam dois tipos de pressupostos, de</w:t>
-        <w:br/>
-        <w:t>condições que garantiriam a legitimidade do conhecimento:</w:t>
-        <w:br/>
-        <w:br/>
-        <w:t>·         Condições objetivas: seriam restrições conceituais, formas de</w:t>
-        <w:br/>
-        <w:t>inferência e sistematização de teses, formas das teorias possíveis e estariam</w:t>
-        <w:br/>
-        <w:t>sob o domínio da lógica, domínio formal de leis e princípios que visavam o</w:t>
-        <w:br/>
-        <w:t>respeito às regras e evitariam contradições.</w:t>
-        <w:br/>
-        <w:br/>
-        <w:t>·         Condições subjetivas: seriam as restrições ao conhecimento</w:t>
-        <w:br/>
-        <w:t>referentes às capacidades de atestação da validade lógica, capacidades que</w:t>
-        <w:br/>
-        <w:t>permitiriam distinguir entre bons e maus raciocínios e reconheceriam com</w:t>
-        <w:br/>
-        <w:t>evidência as condições formais válidas.</w:t>
-        <w:br/>
-        <w:br/>
-        <w:t>Nesse projeto haveria uma divisão do trabalho entre matemáticos e filósofos.</w:t>
-        <w:br/>
-        <w:t>Com os primeiros ficaria a tarefa da lógica pura, que visava fundamentar as</w:t>
-        <w:br/>
-        <w:t>ciências do ponto de vista objetivo, tornando explícitos os pressupostos</w:t>
-        <w:br/>
-        <w:t>lógico-conceituais a que toda teoria científica deveria se submeter. Com os</w:t>
-        <w:br/>
-        <w:t>segundos ficaria a tarefa da fenomenologia, que visava fundamentar as ciências</w:t>
-        <w:br/>
-        <w:t>do ponto de vista subjetivo, tornando explícitas as possibilidades e os</w:t>
-        <w:br/>
-        <w:t>limites do sujeito cognoscente.</w:t>
-        <w:br/>
-        <w:br/>
-        <w:t>As condições subjetivas que deveriam ser investigadas pela fenomenologia não</w:t>
-        <w:br/>
-        <w:t>envolveriam circunstâncias empíricas, factuais, de vida subjetiva, mas deveria</w:t>
-        <w:br/>
-        <w:t>ser investigada a subjetividade em geral, o modo natural das essências.</w:t>
-        <w:br/>
-        <w:t>Interessaria explicitar a essência da subjetividade, os aspectos estruturais</w:t>
-        <w:br/>
-        <w:t>que definem, a priori, o que é uma subjetividade cognoscente em geral,</w:t>
-        <w:br/>
-        <w:t>distinguindo o noético: o geral, a ideia, do psicológico: instâncias do</w:t>
-        <w:br/>
-        <w:t>noético, casos da ideia. A fenomenologia até poderia partir de casos</w:t>
-        <w:br/>
-        <w:t>empíricos, mas através deles deveria buscar o invariante, o que permanece, a</w:t>
-        <w:br/>
-        <w:t>essência. No plano psicológico, poderiam ser observadas situações reais que o</w:t>
-        <w:br/>
-        <w:t>sujeito percebe, o caso singular seria o ponto de partida no rumo do factual</w:t>
-        <w:br/>
-        <w:t>para o essencial. A essência seria a espécie, a unidade de vários casos: de um</w:t>
-        <w:br/>
-        <w:t>lado estaria o ente ideal, idêntico e de outro o real, temporal, as</w:t>
-        <w:br/>
-        <w:t>circunstâncias. Assim, a idealidade seria exemplificada em caos reais.</w:t>
-        <w:br/>
-        <w:br/>
-        <w:t>Para apreender a essência do sujeito seria necessário isolar as suas</w:t>
-        <w:br/>
-        <w:t>capacidades noéticas. A abstração da experiência empírica permitiria observar</w:t>
-        <w:br/>
-        <w:t>o invariante, separando o eu corporal empírico se isolaria a consciência, a</w:t>
-        <w:br/>
-        <w:t>unidade das vivências psíquicas, o eu fenomenológico. De um lado o eu</w:t>
-        <w:br/>
-        <w:t>empírico, o corpo físico, do outro o eu fenomenológico, o espiritual,</w:t>
-        <w:br/>
-        <w:t>psíquico, a sua essência. A fenomenologia estaria muito associada à</w:t>
-        <w:br/>
-        <w:t>psicologia, haveria apenas uma diferença de grau, essa última empírica e a</w:t>
-        <w:br/>
-        <w:t>primeira descritiva, investigando as características essências da experiência</w:t>
-        <w:br/>
-        <w:t>psíquica de modo isolado do contato empírico corporal com o mundo: um tipo de</w:t>
-        <w:br/>
-        <w:t xml:space="preserve">psicologia eidético-descritiva.  </w:t>
-        <w:br/>
-        <w:t xml:space="preserve">_________________________  </w:t>
-        <w:br/>
-        <w:t>* notas de aula de História da Filosofia Contemporânea, prof. Marcus Sacrini.</w:t>
-        <w:br/>
-        <w:br/>
-        <w:br/>
-      </w:r>
-    </w:p>
-    <w:p>
-      <w:pPr>
-        <w:pStyle w:val="Heading1"/>
-      </w:pPr>
-      <w:r>
-        <w:t>Movimento Fenomenológico* - 24/04/2015</w:t>
-        <w:br/>
-      </w:r>
-    </w:p>
-    <w:p>
-      <w:r>
-        <w:t>O movimento fenomenológico surge a partir de um chamado que Husserl fez para</w:t>
-        <w:br/>
-        <w:t>um trabalho coletivo dos filósofos, recuperando a ideia original de filosofia</w:t>
-        <w:br/>
-        <w:t>como ciência englobante e rigorosa. Ela deveria se basear no _critério geral</w:t>
-        <w:br/>
-        <w:t>de cientificidade_ , qual seja: o reconhecimento **intersubjetivo**  mínimo da</w:t>
-        <w:br/>
-        <w:t>**validade**  de certos conteúdos teóricos e procedimentos metodológicos.</w:t>
-        <w:br/>
-        <w:t>Partindo de uma base consensual com métodos lógicos que pudessem ser</w:t>
-        <w:br/>
-        <w:t>reconstruídos, sua validade se daria por um acordo entre os pesquisadores e</w:t>
-        <w:br/>
-        <w:t>teria como consequência, a partir daquela base consensual, uma progressão</w:t>
-        <w:br/>
-        <w:t>colaborativa.</w:t>
-        <w:br/>
-        <w:br/>
-        <w:t>Quando a Filosofia segue o gênio, ela cria sistemas que são produzidos por uma</w:t>
-        <w:br/>
-        <w:t>só pessoa, sistemas quase religiosos que tendem a se isolar. De outra forma, o</w:t>
-        <w:br/>
-        <w:t>movimento fenomenológico deveria ser um chamado para as novas gerações,</w:t>
-        <w:br/>
-        <w:t>movimento colaborativo que desse ênfase em contribuições parciais para a</w:t>
-        <w:br/>
-        <w:t>construção interminável de um saber válido, em um trabalho cumulativo. Essa</w:t>
-        <w:br/>
-        <w:t>deveria ser a direção da filosofia, não como princípio, mas como um fim, um</w:t>
-        <w:br/>
-        <w:t>_telos_. E a fenomenologia cumpre esse critério porque tem como pressuposto a</w:t>
-        <w:br/>
-        <w:t>inesgotabilidade da experiência.</w:t>
-        <w:br/>
-        <w:br/>
-        <w:t>Sua metodologia parte da redução eidética (_eidos_ – essência) para a redução</w:t>
-        <w:br/>
-        <w:t>fenomenológica transcendental. Concepção à época extremamente nova e radical,</w:t>
-        <w:br/>
-        <w:t>a fenomenologia seria um método para tratar um núcleo de problemas</w:t>
-        <w:br/>
-        <w:t>transcendentais. Em sentido kantiano, a fenomenologia transcendental não se</w:t>
-        <w:br/>
-        <w:t>preocupa com os atributos sensíveis dos objetos, não descreve o mundo, mas o</w:t>
-        <w:br/>
-        <w:t>modo de acesso a eles. Voltando-se para as capacidades subjetivas, em</w:t>
-        <w:br/>
-        <w:t>detrimento do que a experiência nos dá, é a condição de possibilidade (a</w:t>
-        <w:br/>
-        <w:t>crítica) que é objeto de estudo: a constituição dos modos de acesso de</w:t>
-        <w:br/>
-        <w:t>apreender fenômenos, suspendendo o mundo, o dado real, a experiência. Assim, o</w:t>
-        <w:br/>
-        <w:t>**núcleo** dos problemas são as condições subjetivas de possibilidade do</w:t>
-        <w:br/>
-        <w:t>conhecimento e da experiência em geral e o **método** , a redução</w:t>
-        <w:br/>
-        <w:t>fenomenológica, é a suspensão da vigência do ser das coisas para tornar</w:t>
-        <w:br/>
-        <w:t>visível como constituímos o seu sentido a partir do aparecer fenomenal. A</w:t>
-        <w:br/>
-        <w:t>intuição permitiria mostrar como a experiência é possível através das</w:t>
-        <w:br/>
-        <w:t>condições que devem ser preenchidas para se atribuir ser às coisas.</w:t>
-        <w:br/>
-        <w:br/>
-        <w:t>A fenomenologia permitiria reduzir o ser ao fenômeno, suspendendo a</w:t>
-        <w:br/>
-        <w:t>objetividade do mundo. Seria possível explicitar o pressuposto do conhecimento</w:t>
-        <w:br/>
-        <w:t>objetivo através dos modos estruturais subjetivos de como é possível este</w:t>
-        <w:br/>
-        <w:t>conhecimento. Eis a radicalidade: suspender o ser pelo aparecer. Mas a redução</w:t>
-        <w:br/>
-        <w:t>não foi muito bem compreendida em sua época: Husserl propõe um programa de</w:t>
-        <w:br/>
-        <w:t>pesquisa fenomenológico, mas há resistência em relação a seus princípios</w:t>
-        <w:br/>
-        <w:t>básicos. Uma delas: Sartre.</w:t>
+        <w:t xml:space="preserve">    Conforme Perrenoud, podemos verificar três tipos de currículos escolares: 1.) currículo formal: aquele que está documentado, que dita o que será lecionado (ou não) e como; 2.) currículo real: do que está documentado, o que de fato acontece na prática, desvios de planejamento, etc.; 3.) currículo oculto: o que é aprendido/apreendido pelos alunos mas que não é explicitado, documentado, por exemplo, que na escola há um hierarquia, que tem que usar uniforme e isso se parece com o uniforme que será utilizado nas fábricas, que na festa junina da escola o caipira vira alvo de deboches e piadas e é desvalorizado sem ficar claro para os alunos, etc. Diálogo de aula:</w:t>
         <w:br/>
         <w:br/>
         <w:t xml:space="preserve">  </w:t>
         <w:br/>
-        <w:br/>
-        <w:t xml:space="preserve">\------------------------  </w:t>
-        <w:br/>
-        <w:br/>
-        <w:t>* notas de aula de História da Filosofia Contemporânea, prof. Marcus Sacrini.</w:t>
-        <w:br/>
-        <w:br/>
-        <w:br/>
-      </w:r>
-    </w:p>
-    <w:p>
-      <w:pPr>
-        <w:pStyle w:val="Heading1"/>
-      </w:pPr>
-      <w:r>
-        <w:t>Bicho Homem - 18/04/2015</w:t>
-        <w:br/>
-      </w:r>
-    </w:p>
-    <w:p>
-      <w:r>
-        <w:t xml:space="preserve">    **O ser que escreve essas linhas** está estudando a fenomenologia de Husserl e a leitura que Sartre faz de tal filosofia. Embora **o ser que escreve essas linhas** às vezes pense que não tem capital cultural suficiente para entender de Filosofia (nem no geral, nem especificamente), **ele** sabe que tem o direito de escrever o que bem **lhe** der na telha, inclusive sobre Filosofia.</w:t>
-        <w:br/>
-        <w:br/>
-        <w:t xml:space="preserve">    **Ele,**  mal esclarecendo isso, tem a impressão de que, se a consciência é vazia conforme Sartre procura demonstrar no seu "A transcendência do ego", o Homem é mais Bicho do que Homem, no que **ele** esclarece: o Homem é mais Animal do que Racional. Se o fluxo da consciência expulsa o ego para o mundo, fazendo dele ser transcendente, ele coloca a consciência irrefletida como principal polo de imanência. Nesse sentido, **ele** entende que essa tese dele faz com que cada ato factual coloque a consciência em uma relação imediata com o mundo, guiada pelo mundo naquele momento. Objetivamente, **o ser que escreve essas linhas  **entende que o ser-no-mundo dele, aquele da situação, é mesmo, de fato, existencial. Mas **ele** admite que, nesse ponto, está fugindo do contexto e da evolução do pensamento sartreano que ainda não abordava o existencialismo. De qualquer forma, **ele** reforça que o fato, (a essência...),o mundo, etc., se revela ao ser de forma intensa, instantânea e inexorável, contra a consciência, atingindo-a. E atinge muito mais um animal que um racional.</w:t>
-        <w:br/>
-        <w:br/>
-        <w:t xml:space="preserve">    E **ele** acrescenta que, com a visada atual de uma consciência reflexiva que tem como objeto a consciência refletida, que foi irrefletida, mas que agora tem a ela um EU agregado, muito mais do que antes, o Homem é mais Animal do que Racional, porque primeiro um animal visa o mundo (na consciência irrefletida) e depois visa a si mesmo (na consciência reflexiva), tornando-se racional. Ou seja, **ele** acredita que o Homem é muito mais Animal que Racional, porque se não há EU na consciência irrefletida (ou seja, há EU no mundo) e o EU só se verifica na consciência reflexiva, esse EU é passado. Esse EU é um objeto anterior, com muito menos força que aquele EU da consciência irrefletida, que é transcendente. Esse EU nem mesmo é transcendente, ele é inventado. Quando isso acontece, **ele** pensa que o EU atual depende do EU que passou e que é inventado. Por isso, o EU atual se guia pelas experiências do EU passado e, agora, conhecido. Essa reflexão da consciência coloca a consciência irrefletida em defasagem com o EU reflexivo, ela fica à frente dele e muito determinada pelas experiências dele. Portanto, ela está sempre um passo a frente dele. O ego transcendental está sempre a frente do ego inventado. O ego transcendental é a primeira pessoa do sujeito, mas totalmente atrelada ao mundo, como **ele** procurou mostrar no segundo parágrafo dessa reflexão. O EU que surge como agente já passou e o EU atual se fia nas experiências do ego inventado, por isso, muito mais determinado, mais dependente das experiências dele. Por isso, **ele** acredita (não **eu** que sou irrefletido, mas **ele** que é refletido na consciência reflexiva) que, nesse contexto de reflexão, o Homem é muito mais Animal que Racional.</w:t>
-        <w:br/>
-        <w:br/>
-        <w:t xml:space="preserve">    Isso posto, o**  ser que escreve essas linhas** entende que deve estudar mais a fenomenologia de Husserl e a leitura que Sartre faz dela, para tentar elucidar esse mistério. Por exemplo, em um outro viés, atribuindo muita liberdade quando a consciência irrefletida age na situação, sem reflexão.</w:t>
-        <w:br/>
-        <w:br/>
-        <w:br/>
-      </w:r>
-    </w:p>
-    <w:p>
-      <w:pPr>
-        <w:pStyle w:val="Heading1"/>
-      </w:pPr>
-      <w:r>
-        <w:t>Resenha das Orientações Curriculares para o Ensino Médio, ano 2006. - 15/04/2015</w:t>
-        <w:br/>
-      </w:r>
-    </w:p>
-    <w:p>
-      <w:r>
-        <w:t>**Conhecimentos de Filosofia**</w:t>
-        <w:br/>
-        <w:br/>
-        <w:t xml:space="preserve">**  </w:t>
-        <w:br/>
-        <w:t>**</w:t>
-        <w:br/>
-        <w:br/>
-        <w:t>Documento proposto pelo Ministério de Educação para orientar a prática docente</w:t>
-        <w:br/>
-        <w:t>referente ao Ensino Médio e propor estratégias didáticas, além da abordagem da</w:t>
-        <w:br/>
-        <w:t>relação ensino-aprendizagem. Fruto da reflexão e do estudo de diversos atores</w:t>
-        <w:br/>
-        <w:t>da área de educação, em caráter multidisciplinar, o documento serve como guia</w:t>
-        <w:br/>
-        <w:t>curricular que ajude na organização do trabalho pedagógico. Essa resenha cobre</w:t>
-        <w:br/>
-        <w:t>os aspectos referentes aos conhecimentos de Filosofia, passando pela sua</w:t>
-        <w:br/>
-        <w:t>identidade, os objetivos da filosofia no Ensino Médio, seus conhecimentos,</w:t>
-        <w:br/>
-        <w:t>habilidades, conteúdo e metodologia.</w:t>
-        <w:br/>
-        <w:br/>
-        <w:t>Apesar da Filosofia ainda não ser obrigatória naquele momento, o documento</w:t>
-        <w:br/>
-        <w:t>aspirava a ela esse caráter em virtude de problemas de teor filosófico estar</w:t>
-        <w:br/>
-        <w:t>presentes nas pautas da sociedade, sejam referentes à ciência, tecnologia,</w:t>
-        <w:br/>
-        <w:t>ética e política, entre outros. A longa ausência da Filosofia no Ensino Médio,</w:t>
-        <w:br/>
-        <w:t>que ficou restrita a um conteúdo transversal, provoca um hiato de consolidação</w:t>
-        <w:br/>
-        <w:t>da disciplina, desde a formação de professores a procedimentos pedagógicos e</w:t>
-        <w:br/>
-        <w:t>recursos materiais e sem que seja refletido seu papel formador e específico</w:t>
-        <w:br/>
-        <w:t>direcionado a esse nível de escolaridade. Revisando os PCN anteriores, evitam-</w:t>
-        <w:br/>
-        <w:t>se nesse documento imposições doutrinárias ao mesmo tempo em que deixa o</w:t>
-        <w:br/>
-        <w:t>professor livre para defender suas posições e orientação filosófica,</w:t>
-        <w:br/>
-        <w:t>obviamente sem sufocar os alunos. Orientando-se por um novo quadro</w:t>
-        <w:br/>
-        <w:t>institucional da disciplina em que os cursos de graduação e os profissionais</w:t>
-        <w:br/>
-        <w:t>habilitados são submetidos à avaliação institucional que não distingue</w:t>
-        <w:br/>
-        <w:t>bacharelado e licenciatura, além da portaria da licenciatura com elevadas</w:t>
-        <w:br/>
-        <w:t>horas curriculares, o documento sintetiza os mais variados aspectos que tangem</w:t>
-        <w:br/>
-        <w:t>ao ensino de filosofia no Ensino Médio.</w:t>
-        <w:br/>
-        <w:br/>
-        <w:t>**Identidade da Filosofia.** O documento inicia com o questionamento a cerca</w:t>
-        <w:br/>
-        <w:t>da natureza da Filosofia para correlacioná-la com o exercício da cidadania.</w:t>
-        <w:br/>
-        <w:t>Buscando fazer uma “limpeza de terreno”, explicita-se que não há uma</w:t>
-        <w:br/>
-        <w:t>filosofia, mas uma multiplicidade de perspectivas e possibilidades e um pensar</w:t>
-        <w:br/>
-        <w:t>filosófico – esse sim deve ser unívoco. Assim, o agente que filosofa, parte de</w:t>
-        <w:br/>
-        <w:t>uma orientação filosófica com a qual ele se identifica, na qual ele acredita</w:t>
-        <w:br/>
-        <w:t>que é aquela que produz bons resultados e é aderente às suas convicções. A</w:t>
-        <w:br/>
-        <w:t>Filosofia é a ciência do questionamento e da reflexão. Nesse sentido, é uma</w:t>
-        <w:br/>
-        <w:t>ciência que não é tradicional, como as ciências tradicionais que se orientam</w:t>
-        <w:br/>
-        <w:t>pelos objetos exteriores, mas visa analisar a forma como os objetos nos são</w:t>
-        <w:br/>
-        <w:t>dados. Como pensamos os objetos, seja em seu sentido lógico, crítico, como</w:t>
-        <w:br/>
-        <w:t>condição de conhecimento, seja a visão que temos dos objetos, que pode ser uma</w:t>
-        <w:br/>
-        <w:t>visão parcial e, então, voltada para uma crítica social e ideológica. Porém,</w:t>
-        <w:br/>
-        <w:t>conforme regula a legislação, a Filosofia não deve se restringir à cidadania,</w:t>
-        <w:br/>
-        <w:t>porque essa orientação é geral para o Ensino Médio como um todo em suas</w:t>
-        <w:br/>
-        <w:t>disciplinas. A filosofia não se restringe ao papel crítico e humano, mas,</w:t>
-        <w:br/>
-        <w:t>enquanto possibilidade de criação de conceitos, de capacidades intelectuais de</w:t>
-        <w:br/>
-        <w:t>fala, leitura e escrita, articulando a compreensão de textos e a reflexão</w:t>
-        <w:br/>
-        <w:t>racional e embasada sobre temas contemporâneos com sua rica história que se</w:t>
-        <w:br/>
-        <w:t>confunde com a própria Filosofia, com a própria história do pensamento.</w:t>
-        <w:br/>
-        <w:br/>
-        <w:t>**Objetivos da Filosofia no Ensino Médio.** Com um foco diferenciado, a</w:t>
-        <w:br/>
-        <w:t>Filosofia deve se ater menos ao ensino de conteúdos do que à capacidade de</w:t>
-        <w:br/>
-        <w:t>aquisição de conhecimentos, de modo que o aluno aprenda a refletir sobre si e</w:t>
-        <w:br/>
-        <w:t>as informações que lhes são oferecidas, assim formando um conhecimento mais</w:t>
-        <w:br/>
-        <w:t>duradouro, rico e diversificado. Aliado ao conhecimento intelectual a</w:t>
-        <w:br/>
-        <w:t>Filosofia também se vale da formação crítica e não somente técnica, que</w:t>
-        <w:br/>
-        <w:t>possibilita aquisição de competências comunicativas e argumentativas e que</w:t>
-        <w:br/>
-        <w:t>aponta em direção à emancipação e autonomia do sujeito.</w:t>
-        <w:br/>
-        <w:br/>
-        <w:t>**Competências e habilidades em Filosofia.** Defende-se, não uma competência</w:t>
-        <w:br/>
-        <w:t>que prepare para o mercado de trabalho, mas competências que permitam analisar</w:t>
-        <w:br/>
-        <w:t>um problema sobre diferentes aspectos ou mesmo fazer uma aprofundamento das</w:t>
-        <w:br/>
-        <w:t>questões que o problema levanta. Associada novamente à cidadania no que diz</w:t>
-        <w:br/>
-        <w:t>respeito às competências comunicativas e cívicas, “é a contribuição mais</w:t>
-        <w:br/>
-        <w:t>importante da Filosofia: fazer o estudante aceder a uma competência</w:t>
-        <w:br/>
-        <w:t>discursivo-filosófica” (OCN 2006, p. 30). Qual seja: capacidade racional de</w:t>
-        <w:br/>
-        <w:t>argumentação para concordar ou não com pontos de vistas que permitam uma</w:t>
-        <w:br/>
-        <w:t>autonomia e exercício da cidadania, aliada à capacidade de reflexão. E,</w:t>
-        <w:br/>
-        <w:t>valendo-se da tradição, que o aluno se aposse de conteúdos provenientes da</w:t>
-        <w:br/>
-        <w:t>história da filosofia, pois, sem ela, não se filosofa.</w:t>
-        <w:br/>
-        <w:br/>
-        <w:t>**Conteúdos de Filosofia.** O documento propõe uma lista de temas que perpassa</w:t>
-        <w:br/>
-        <w:t>a história da filosofia, de acordo com o currículo mínimo de um curso de</w:t>
-        <w:br/>
-        <w:t>graduação. A proposta é trabalhar o conceito ao invés de um amontoado de</w:t>
-        <w:br/>
-        <w:t>ideias a serem decoradas, ao modo do saber enciclopédico.</w:t>
-        <w:br/>
-        <w:br/>
-        <w:t>**Metodologia.** Usar o texto histórico e trabalhá-lo sob uma perspectiva</w:t>
-        <w:br/>
-        <w:t>filosófica, evitando-se cair na doutrinação e promovendo o embasamento e o</w:t>
-        <w:br/>
-        <w:t>método de investigação filosófica. Nesse contexto, valoriza-se o professor</w:t>
-        <w:br/>
-        <w:t>formado em filosofia que dê conta da especificidade do seu conteúdo histórico</w:t>
-        <w:br/>
-        <w:t>e seja capaz de confrontá-lo com temas atuais, para promover a reflexão dos</w:t>
-        <w:br/>
-        <w:t>alunos que estão no nível médio do ensino. Dessa forma, a Filosofia pode atuar</w:t>
-        <w:br/>
-        <w:t>ativamente na formação do jovem e conversar com as demais disciplinas,</w:t>
-        <w:br/>
-        <w:t>recuperando a sua excelência e importância no Ensino Médio.</w:t>
-        <w:br/>
-        <w:br/>
-        <w:br/>
-      </w:r>
-    </w:p>
-    <w:p>
-      <w:pPr>
-        <w:pStyle w:val="Heading1"/>
-      </w:pPr>
-      <w:r>
-        <w:t>Infinito - 11/04/2015</w:t>
-        <w:br/>
-      </w:r>
-    </w:p>
-    <w:p>
-      <w:r>
-        <w:t>Eu costumo dizer que há mais pensamentos que estrelas no céu. Se hoje somos 6,</w:t>
-        <w:br/>
-        <w:t>7 bilhões de pessoas no planeta, todos pensando o tempo todo, fica fácil</w:t>
-        <w:br/>
-        <w:t>imaginar o resultado da conta. Claro que não podemos menosprezar o _big bang_</w:t>
-        <w:br/>
-        <w:t>\- imaginamos o universo ainda em expansão, mas as grandezas vão por aí, para</w:t>
-        <w:br/>
-        <w:t>essa casa de aproximação.</w:t>
-        <w:br/>
+        <w:t>**Interlocutora 1** : Professora, mas a escola não tem que formar cidadãos</w:t>
+        <w:br/>
+        <w:t>conscientes e participativos? Na verdade, as pessoas não sabem se comportar em</w:t>
+        <w:br/>
+        <w:t xml:space="preserve">sociedade, esse não seria um papel da escola?  </w:t>
         <w:br/>
         <w:t xml:space="preserve">  </w:t>
         <w:br/>
-        <w:br/>
-        <w:t>Dessa quantidade, quantos bons pensamentos existem? Quantos originais,</w:t>
-        <w:br/>
-        <w:t>radicais, criativos? O mundo é uma máquina de produção de conhecimento, tanto</w:t>
-        <w:br/>
-        <w:t>conhecimento sobre coisas exteriores, quanto pensamentos puros, conhecimentos</w:t>
-        <w:br/>
-        <w:t>em si, sem objetos. Para cada ideia que temos, impossível imaginar quantas</w:t>
-        <w:br/>
-        <w:t>divergências, quantos pontos de vista diferentes pode haver. Aí está a beleza,</w:t>
-        <w:br/>
-        <w:t>não somos o último "bis da caixinha", apesar de sermos únicos, cada um de nós.</w:t>
-        <w:br/>
-        <w:t>Cada um é formado por uma combinação exorbitante de átomos, moléculas,</w:t>
-        <w:br/>
-        <w:t>neurônios, cromossomos que são vivos e estão em constante mutação.</w:t>
-        <w:br/>
+        <w:t>**Interlocutora 2** : Entendo que isso é um problema de vivência de cada um,</w:t>
+        <w:br/>
+        <w:t>que nasce com a gente e vamos desenvolvendo durante toda a vida. Isso seria</w:t>
+        <w:br/>
+        <w:t>relativo ao âmbito familiar, os pais, primos, toda uma interação que se</w:t>
+        <w:br/>
+        <w:t>constrói e que nos molda. Imagine o fardo dos professores, além de ter que</w:t>
+        <w:br/>
+        <w:t>ensinar o conteúdo (ou vá lá..., que seja competências e habilidades) e ainda</w:t>
+        <w:br/>
+        <w:t xml:space="preserve">ter que educar os alunos.  </w:t>
         <w:br/>
         <w:t xml:space="preserve">  </w:t>
         <w:br/>
-        <w:br/>
-        <w:t>Essa riqueza tem que ser possível para todos, ou melhor, tem que ser acessível</w:t>
-        <w:br/>
-        <w:t>para todos. O conhecimento é interminável. Quantos grandes filósofos e</w:t>
-        <w:br/>
-        <w:t>cientistas existiram em todos os tempos? Quantos grandes pensadores,</w:t>
-        <w:br/>
-        <w:t>escritores? Somos seres racionais e prezamos isso. Uma grande ideia ilumina, é</w:t>
-        <w:br/>
-        <w:t>mística, transforma. Aprender: sempre nós iremos.</w:t>
-        <w:br/>
+        <w:t>**Interlocutora 1** : Mas as pessoas hoje não tem o mínimo de civilidade.</w:t>
+        <w:br/>
+        <w:t>Outro dia, eu estava na fila do bandejão e, de repente, entrou um monte de</w:t>
+        <w:br/>
+        <w:t>gente na minha frente, não pediram licença e acharam aquela atitude a coisa</w:t>
+        <w:br/>
+        <w:t xml:space="preserve">mais normal.  </w:t>
         <w:br/>
         <w:t xml:space="preserve">  </w:t>
         <w:br/>
-        <w:br/>
-        <w:t>Se o conhecimento, assim como o universo, é interminável, a vida também é</w:t>
-        <w:br/>
-        <w:t>interminável. Mas a vida é interminável porque tem fim. Se a vida não tivesse</w:t>
-        <w:br/>
-        <w:t>um final, não teria problema, teríamos tempo. Mas a vida acabando, morrendo um</w:t>
-        <w:br/>
-        <w:t>dia, ela se torna interminável porque algo vai se romper um dia. Algo ficará</w:t>
-        <w:br/>
-        <w:t>por acabar, não terminará, algo ficará interminável. E todo mundo que morre,</w:t>
-        <w:br/>
-        <w:t>morre pensando. Esta é nossa característica, uma das mais marcantes. Pensar. E</w:t>
-        <w:br/>
-        <w:t>aprender a pensar, diversificar. A democracia, bonita palavra, poderia não ser</w:t>
-        <w:br/>
-        <w:t>mais que isso: possibilidade de pensar, acesso ao conhecimento. Aprender!</w:t>
-        <w:br/>
-        <w:t>Nunca é tarde para começar, porque não sabemos quando vamos parar. Nem o bebê,</w:t>
-        <w:br/>
-        <w:t>nem a pequena criança sabem quando vão parar, por isso pensam. Se eles</w:t>
-        <w:br/>
-        <w:t>soubessem, não pensariam. Só pensamos porque a vida é interminável, só</w:t>
-        <w:br/>
-        <w:t>pensamos porque a vida tem fim. Há mais pensamentos que estrela nos céu.</w:t>
-        <w:br/>
-        <w:br/>
-        <w:br/>
-      </w:r>
-    </w:p>
-    <w:p>
-      <w:pPr>
-        <w:pStyle w:val="Heading1"/>
-      </w:pPr>
-      <w:r>
-        <w:t>Intuição e dedução - 07/04/2015</w:t>
-        <w:br/>
-      </w:r>
-    </w:p>
-    <w:p>
-      <w:r>
-        <w:t>Parece que há uma oposição entre essas duas operações do pensamento. O que</w:t>
-        <w:br/>
-        <w:t>vamos fazer aqui é desenvolver uma reflexão típica de um filósofo de rua: sem</w:t>
-        <w:br/>
-        <w:t>nenhuma referência teórica assertiva ou rigorosa (embora à luz de Husserl).</w:t>
-        <w:br/>
-        <w:t>Apenas divagaremos um pouco sobre essas duas operações e em um futuro incerto</w:t>
-        <w:br/>
-        <w:t>retomamos com mais propriedade e embasamento. Concordemos que intuição e</w:t>
-        <w:br/>
-        <w:t>dedução são operações do pensamento e se referem a objetos. Porém, a dedução é</w:t>
-        <w:br/>
-        <w:t>lógica e a intuição é empírica (ou psicológica?). Nesse sentido, a dedução é</w:t>
-        <w:br/>
-        <w:t>um procedimento que tem um embasamento formal enquanto que a intuição é um</w:t>
-        <w:br/>
-        <w:t>procedimento que tem um embasamento material, concreto.</w:t>
-        <w:br/>
-        <w:br/>
-        <w:t>As regras da dedução são rígidas e podem ser aprendidas, de modo que sejam</w:t>
-        <w:br/>
-        <w:t>reconstruídas. A intuição não se atém a regras de sintaxe ou morfológicas, mas</w:t>
-        <w:br/>
-        <w:t>visa uma apreensão dos objetos. A dedução é uma forma a priori do pensamento</w:t>
-        <w:br/>
-        <w:t>puro, é como uma luva pronta para ser usada, basta lá encaixar os dedos. Não</w:t>
-        <w:br/>
-        <w:t>tem “pode ser assim ou assado”, existe um comportamento intelectual que adere</w:t>
-        <w:br/>
-        <w:t>àquelas regras que não podem ser violadas. A intuição é um contato direto com</w:t>
-        <w:br/>
-        <w:t>o objeto, que pode ser mediado ou imediato. As regras da intuição são regras</w:t>
-        <w:br/>
-        <w:t>de acesso ao mundo e aos objetos. São regras que podem ser direcionadas a</w:t>
-        <w:br/>
-        <w:t>objetos individuais, como esta caneta, objetos gerais, como uma caneta</w:t>
-        <w:br/>
-        <w:t>genérica ou objetos inexistentes, como um disco voador, por exemplo. Qual</w:t>
-        <w:br/>
-        <w:t>seja, intuímos essências, existências, fatos ou conjecturas. A dedução orienta</w:t>
-        <w:br/>
-        <w:t>as formulações que faremos com relação aos objetos, permitem proposições que</w:t>
-        <w:br/>
-        <w:t>podem ser compartilhadas intersubjetivamente. Mas a dedução é uma formalidade</w:t>
-        <w:br/>
-        <w:t>do juízo do eu, assim como a intuição é uma apreensão constitutiva do eu, do</w:t>
-        <w:br/>
-        <w:t>que se conclui que, de uma maneira ou de outra precisamos de ambas, seja para</w:t>
-        <w:br/>
-        <w:t>fazer ciência, arte ou filosofia, e tudo o mais. Muito embora haja um sentido</w:t>
-        <w:br/>
-        <w:t>intrínseco que as diferencia e que pode ser levado em consideração quando se</w:t>
-        <w:br/>
-        <w:t>quiser decidir sobre quais delas priorizar em nossas análises, sejam elas de</w:t>
-        <w:br/>
-        <w:t>fato ou de direito.</w:t>
-        <w:br/>
-        <w:br/>
-        <w:t>Ambas as operações mentais são conhecimentos, produzem conhecimentos, embora</w:t>
-        <w:br/>
-        <w:t>distintos: a intuição um conhecimento mais próximo do animal e a dedução um</w:t>
-        <w:br/>
-        <w:t>conhecimento humano. E parece que eles se complementam: forma e conteúdo. Uma</w:t>
-        <w:br/>
-        <w:t>lógica sem objetos versa sobre o vazio; intuição em si não é proposicional. A</w:t>
-        <w:br/>
-        <w:t>intuição em si está atrelada a uma sobrevivência animal, precisamos intuir,</w:t>
-        <w:br/>
-        <w:t>conhecer o alimento que vamos comer, intuir os animais que podem nos atacar e</w:t>
-        <w:br/>
-        <w:t>os perigos do mundo. A dedução é sobrevivência humana: precisamos formular os</w:t>
-        <w:br/>
-        <w:t>conhecimentos adquiridos, exteriorizar a outros, mais prioritariamente aos</w:t>
-        <w:br/>
-        <w:t>nossos. Assim, em nossa condição humana não vivemos, nem sobrevivemos sem tais</w:t>
-        <w:br/>
-        <w:t>operações mentais.</w:t>
-        <w:br/>
-        <w:br/>
-        <w:t>De todo modo há que se considerar sobre quais objetos intuir e sobre quais</w:t>
-        <w:br/>
-        <w:t>deduzir, usar operações certas para objetos e fins adequados, fazer bom uso</w:t>
-        <w:br/>
-        <w:t>das operações, enfim situá-las. Com isso, evita-se o radicalismo e se coloca</w:t>
-        <w:br/>
-        <w:t>cada coisa em seu lugar.</w:t>
-        <w:br/>
-        <w:br/>
-        <w:t>Objetos, ah, os objetos. Para a dedução eles vêm prontos, idealizados, não há</w:t>
-        <w:br/>
-        <w:t>preocupação com o detalhe, com suas características. Isso fica por conta da</w:t>
-        <w:br/>
-        <w:t>intuição. Para ela um objeto aparece: de um lado, do outro lado, em cima,</w:t>
-        <w:br/>
-        <w:t>embaixo. A intuição visa cada parte do objeto em sua opacidade e vai</w:t>
-        <w:br/>
-        <w:t>constituindo-o. Assim age com um e assim age com outro, similar ao anterior.</w:t>
-        <w:br/>
-        <w:t>Assim vai aparecendo o objeto geral, ideal que, abstraído, é apossado pela</w:t>
-        <w:br/>
-        <w:t>lógica. Para a lógica importa o geral, não esse ou aquele. A intuição</w:t>
-        <w:br/>
-        <w:t>individualiza, mas também especifica, no sentido de espécie. Ela capta a</w:t>
-        <w:br/>
-        <w:t>essência dos semelhantes, generaliza e entrega de bandeja para o consumo</w:t>
-        <w:br/>
-        <w:t>lógico que está desarmado desse tipo de preocupação. A lógica não se preocupa</w:t>
-        <w:br/>
-        <w:t>com a existência, com o fato, mas com a não contradição com as regras de</w:t>
-        <w:br/>
-        <w:t>formação, com a proposição. Objetos de uma e de outra, objetos do mundo e do</w:t>
-        <w:br/>
-        <w:t>pensamento: cada um em seu lugar.</w:t>
-        <w:br/>
-        <w:br/>
-        <w:br/>
-      </w:r>
-    </w:p>
-    <w:p>
-      <w:pPr>
-        <w:pStyle w:val="Heading1"/>
-      </w:pPr>
-      <w:r>
-        <w:t>Contra EAD. Uma análise no uso das tecnologias na relação sujeito-objeto, ou, professor-aluno.* - 05/04/2015</w:t>
-        <w:br/>
-      </w:r>
-    </w:p>
-    <w:p>
-      <w:r>
-        <w:t>O uso da Razão permitiu ao homem criar objetos para superar os limites da</w:t>
-        <w:br/>
-        <w:t>Natureza. Entretanto, essa “lógica do objeto” poderia levá-los ao domínio</w:t>
-        <w:br/>
-        <w:t>deles sobre nós: eles poderiam nos dispensar de todas nossas atividades ou</w:t>
-        <w:br/>
-        <w:t>mesmo nos exterminar. A mesma possibilidade de extinção ameaça os professores:</w:t>
-        <w:br/>
-        <w:t>se a psicologia já diminuíra o seu papel transformando-o em “facilitador”, o</w:t>
-        <w:br/>
-        <w:t>ensino à distância os coloca em posição passiva frente ao processo</w:t>
-        <w:br/>
-        <w:t>educacional. Mas, como fica a presença real, corporal do professor? A lógica</w:t>
-        <w:br/>
-        <w:t>capitalista cria objetos que se adéquam ao que o sujeito quer, o desejo vira</w:t>
-        <w:br/>
-        <w:t>necessidade. Se Lacan considera que a relação sexual não existe porque não há</w:t>
-        <w:br/>
-        <w:t>relação satisfatória, é essa falta que estimula o desejo, ao passo que a</w:t>
-        <w:br/>
-        <w:t>necessidade vem da adequação do sujeito ao objeto, em uma relação completa que</w:t>
-        <w:br/>
-        <w:t>faz com que o sujeito perca seu interesse pelo outro. Ao que parece, quando a</w:t>
-        <w:br/>
-        <w:t>relação aluno-computador satisfaz, a relação professor-aluno tende a</w:t>
-        <w:br/>
-        <w:t>desaparecer.</w:t>
-        <w:br/>
-        <w:br/>
-        <w:t xml:space="preserve"> A polarização desejo _versus_ necessidade transparece mais claramente quando</w:t>
-        <w:br/>
-        <w:t>Voltolini analisa as teorias da psicologia behaviorista e a psicanálise. O</w:t>
-        <w:br/>
-        <w:t>behaviorismo busca “naturalizar” o homem equiparando-o ao animal e</w:t>
-        <w:br/>
-        <w:t>aproximando-o do instinto e de modo que se oriente pela necessidade. Assim, o</w:t>
-        <w:br/>
-        <w:t>behaviorismo usa um método de conformidade, baseado em estatísticas de padrões</w:t>
-        <w:br/>
-        <w:t>de comportamento que adéquam às demandas dos contingentes populacionais. É o</w:t>
-        <w:br/>
-        <w:t>que denuncia Lacan no Discurso do Capitalista: partindo do objeto que cria</w:t>
-        <w:br/>
-        <w:t>necessidade, que possibilita a relação direta entre sujeito e objeto e</w:t>
-        <w:br/>
-        <w:t>tentando eliminar o desejo; relação esta que seria impossível – como a relação</w:t>
-        <w:br/>
-        <w:t>sexual. Para a psicanálise, por outro lado, é justamente o instinto precário</w:t>
-        <w:br/>
-        <w:t>do homem que abre espaço para o pulsional apontando para uma desnaturação</w:t>
-        <w:br/>
-        <w:t>humana que se afasta da natureza e cria suas próprias condições humanas. E</w:t>
-        <w:br/>
-        <w:t>Voltolini acentua que o objetivo do capitalista é criar o objeto que cause</w:t>
-        <w:br/>
-        <w:t>necessidade absoluta, assim como a dependência criada pelo narcotráfico.</w:t>
-        <w:br/>
-        <w:br/>
-        <w:t>Mas o que o behaviorismo procura instaurar ao aproximar os homens dos animais,</w:t>
-        <w:br/>
-        <w:t>ao trabalhar com mecanismos que visam o controle da população a partir de</w:t>
-        <w:br/>
-        <w:t>dados estatísticos gerias, em detrimento do particular que o dado não desvela,</w:t>
-        <w:br/>
-        <w:t>é apagar uma diferença fundamental entre eles: a linguagem, a fala que faz do</w:t>
-        <w:br/>
-        <w:t>homem animal político.</w:t>
-        <w:br/>
-        <w:br/>
-        <w:t>Trazendo para a educação: a relação professor-aluno não existe, não há objeto</w:t>
-        <w:br/>
-        <w:t>do instinto e, dessa impossibilidade, busco me relacionar com o outro. E mais:</w:t>
-        <w:br/>
-        <w:t>não há receita para a relação entre dois – o aluno ideal não é o aluno da</w:t>
-        <w:br/>
-        <w:t>prática assim como o professor ideal não é aquele que está na sala de aula</w:t>
-        <w:br/>
-        <w:t>todos os dias, embora o discurso tecnicista queira implicar uma</w:t>
-        <w:br/>
-        <w:t>complementaridade entre ambos e elucidar como eles “funcionam”, por meio de um</w:t>
-        <w:br/>
-        <w:t>discurso prescritivo que não se concretiza. Mas como a psicanálise resolve</w:t>
-        <w:br/>
-        <w:t>essa questão? “Em termos psicanalíticos é a transferência, o termo criado para</w:t>
-        <w:br/>
-        <w:t>dar conta do campo de engodo que se estabelece entre dois que se acham numa</w:t>
-        <w:br/>
-        <w:t>relação na qual qualquer cálculo que um faça sobre o outro é ao mesmo tempo</w:t>
-        <w:br/>
-        <w:t>vital e enganoso.” Transferência que exige que professor e aluno estejam</w:t>
-        <w:br/>
-        <w:t>pertos um do outro e que ambos se engajem no que Voltolini chama de “encontro”</w:t>
-        <w:br/>
-        <w:t>professores alunos, encontro que é vivo, imprevisível e improvisado.</w:t>
-        <w:br/>
-        <w:br/>
-        <w:t>E o EAD? A técnica, da estratégia capitalista, foge à palavra para controlar e</w:t>
-        <w:br/>
-        <w:t>buscar resultados mediante aquele contato com o objeto que supre necessidades</w:t>
-        <w:br/>
-        <w:t>e se opondo ao discurso que “engancha” os atores, discurso da linguagem que se</w:t>
-        <w:br/>
-        <w:t>afasta do objeto. Falando, nos desnaturamos e nos afastamos do instinto</w:t>
-        <w:br/>
-        <w:t>entrando no campo do pulsional e é na transferência que a palavra ganha vida,</w:t>
-        <w:br/>
-        <w:t>espaço de diálogo. É aí que o professor atua: não como reservatório de</w:t>
-        <w:br/>
-        <w:t>informação ou mediador, mas como partícipe do potencial transferencial.</w:t>
-        <w:br/>
-        <w:br/>
-        <w:t>\-----------------------</w:t>
-        <w:br/>
-        <w:br/>
-        <w:t xml:space="preserve">* Resenha – texto “A relação professor-aluno não existe: corpo e imagem, presença e distância” – Rinaldo Voltolini.  </w:t>
+        <w:t>**Interlocutora 3** : Na verdade, cidadãos conscientes e participativos devem</w:t>
+        <w:br/>
+        <w:t>pensar além: qual a situação dos funcionários que nos estão servindo no</w:t>
+        <w:br/>
+        <w:t>bandejão, faz quanto tempo que não tem aumento. Alguns moram em favela, outros</w:t>
+        <w:br/>
+        <w:t>são terceirizados e, ainda, tem muitos funcionários com LER (lesão de esforço</w:t>
+        <w:br/>
+        <w:t>repetitivo). Cidadãos conscientes e participativos não pensam somente neles</w:t>
+        <w:br/>
+        <w:t xml:space="preserve">mesmos, pensam além, além das suas próprias fronteiras pessoais e individuais.  </w:t>
         <w:br/>
         <w:t xml:space="preserve">  </w:t>
         <w:br/>
+        <w:t>**Interlocutor 4** : Numa outra aula em que eu estava participando, a</w:t>
+        <w:br/>
+        <w:t>professora comentou a respeito da nossa atitude atual de sempre responder,</w:t>
+        <w:br/>
+        <w:t>nunca intervir. A gente não transforma mais o nosso espaço, só ficamos</w:t>
+        <w:br/>
+        <w:t xml:space="preserve">reclamando e não temos atitude.  </w:t>
+        <w:br/>
         <w:t xml:space="preserve">  </w:t>
         <w:br/>
-        <w:br/>
-        <w:br/>
-      </w:r>
-    </w:p>
-    <w:p>
-      <w:pPr>
-        <w:pStyle w:val="Heading1"/>
-      </w:pPr>
-      <w:r>
-        <w:t>Pessoas perfeitas - 04/04/2015</w:t>
-        <w:br/>
-      </w:r>
-    </w:p>
-    <w:p>
-      <w:r>
-        <w:t>Pessoas perfeitas são... Pessoas. O que é a perfeição? A perfeição é um</w:t>
-        <w:br/>
-        <w:t>critério qualitativo que tende a ser colocado em uma escala, no topo dela. A</w:t>
-        <w:br/>
-        <w:t>perfeição é relativa: não se é absolutamente perfeito; o perfeito, o objeto</w:t>
-        <w:br/>
-        <w:t>perfeito está acima do objeto não totalmente perfeito ou imperfeito. A</w:t>
-        <w:br/>
-        <w:t>perfeição é subjetiva: eu considero tal coisa perfeita, aquela atitude</w:t>
-        <w:br/>
-        <w:t>perfeita. É o meu critério que é diferente do seu. Em si mesma, a perfeição</w:t>
-        <w:br/>
-        <w:t>não é: ela é ideal, ela é descolada do objeto, que fica à sua sombra. A</w:t>
-        <w:br/>
-        <w:t>perfeição está sempre no topo daquela escala, por mais que algo seja mais</w:t>
-        <w:br/>
-        <w:t>perfeito, é menos perfeito que a perfeição, ela tende a infinito.</w:t>
-        <w:br/>
-        <w:br/>
-        <w:t>Pessoas são seres individuais, concretos e variáveis. Pessoas são seres</w:t>
-        <w:br/>
-        <w:t>orgânicos, se deterioram a cada dia. Pessoas são seres psicológicos,</w:t>
-        <w:br/>
-        <w:t>reflexivos, que podem mudar os critérios de ordem e de escolha a qualquer</w:t>
-        <w:br/>
-        <w:t>momento. Pessoas são seres sociais que precisam se camuflar para se</w:t>
-        <w:br/>
-        <w:t>relacionar.</w:t>
-        <w:br/>
-        <w:br/>
-        <w:t>Pessoas perfeitas são... Pessoas. O perfeito cai. É como 20 dividido por 10, o</w:t>
-        <w:br/>
-        <w:t>0 cai, o 1 cai, sobra o 2. O "perfeitas" para "pessoas" é como o zero à</w:t>
-        <w:br/>
-        <w:t>esquerda: não tem valor.</w:t>
-        <w:br/>
-        <w:br/>
-        <w:t>Mas a pessoa é a terceira pessoa da flexão verbal. Não sou eu, não é você, é</w:t>
-        <w:br/>
-        <w:t>ele ou ela. Nesse sentido, a pessoa só existe no discurso porque é uma pessoa</w:t>
-        <w:br/>
-        <w:t>abstrata que não está. Esta pessoa da linguagem é perfeita e não existe na</w:t>
-        <w:br/>
-        <w:t>realidade. Só quando falo "pessoa perfeita" ou quando escrevo ou desenho.</w:t>
-        <w:br/>
-        <w:t>Pessoa perfeita é um discurso vazio.  Na realidade, cada pessoa é perfeita em-</w:t>
-        <w:br/>
-        <w:t>si (nele mesma, como vista por alguém) ou para-si (como vista por ela mesma).</w:t>
-        <w:br/>
-        <w:t>Pessoas perfeitas são... Pessoas. Perfeitas.</w:t>
-        <w:br/>
-        <w:br/>
-        <w:t>http://www.satyros.com.br/em-cartaz/pessoas-perfeitas</w:t>
-        <w:br/>
+        <w:t>**Interlocutor 5** : O problema não é entrar na fila do bandejão</w:t>
+        <w:br/>
+        <w:t>comportadamente, o problema é saber porquê estamos fazendo aquilo. O que se</w:t>
+        <w:br/>
+        <w:t>ensina na sala de aula acontece sob uma relação de autoridade entre professor</w:t>
+        <w:br/>
+        <w:t xml:space="preserve">e alunos, não sabemos para que serve aquilo, mas temos que fazer.  </w:t>
         <w:br/>
         <w:t xml:space="preserve">  </w:t>
         <w:br/>
-        <w:br/>
-        <w:br/>
-      </w:r>
-    </w:p>
-    <w:p>
-      <w:pPr>
-        <w:pStyle w:val="Heading1"/>
-      </w:pPr>
-      <w:r>
-        <w:t>Mestre Provisório* - 29/03/2015</w:t>
-        <w:br/>
-      </w:r>
-    </w:p>
-    <w:p>
-      <w:r>
-        <w:t xml:space="preserve">    Nesse artigo, Pereira faz uma breve reconstrução histórica da função do professor que, de mestre responsável por inculcar uma moral civilizatória na população, se vê como profissional urbano diluído na efemeridade da contemporaneidade que massifica a cultura e a educação. Diante desse contexto de transformação histórica e social, como fica a autoridade do professor? Pereira vai analisar essa mudança no modelo e nas relações sociais a partir do pano de fundo do Deus morto de Nietzsche e da perda da autoridade política no mundo atual, no que ele chama de “desautorização docente na contemporaneidade” (p. 15)[1].</w:t>
-        <w:br/>
-        <w:br/>
-        <w:t xml:space="preserve">    O viés psicossocial da abordagem de Pereira busca confrontar o papel que a religião trazia no Antigo Regime, como orientadora da moral e guardiã dos costumes. Com o renascimento e as revoluções modernas, a sociedade conhece os ideais republicanos que apontam para uma sociedade onde todos devem compartilhar os mesmos direitos, sociedade de iguais, em um quadro em que nasce a pedagogia como “ciência do ensino geral (...) que visa abafar as diferenças em prol de um mundo de iguais” (p. 21). Sociedade que deveria superar a imagem do pai, ser uma sociedade de irmãos à revelia da fraternidade; que depõe o poder de Deus enfraquecendo a autoridade, mas que passa a se valer do poder superior da racionalidade. “Em outras palavras: depusemos um deus abstrato e edificamos o Deus-Estado; afrouxamos o poder do pai e entronizamos o Pai-Razão.” (p. 24). Freud mesmo, em seus estudos, relevou o desprestigio que a figura do pai sofre junto com o declínio da sociedade patriarcal em que a família divide suas responsabilidades com o estado, onde muitos se introduzem entre a criança e o pai, colocando em “em questão o tecido homogêneo da imago paterna” (p. 27). A figura paterna se dispersa na nova ordem difusa do mundo.</w:t>
-        <w:br/>
-        <w:br/>
-        <w:t xml:space="preserve">    Se o mestre, oriundo das classes prestigiadas, era aquele que deveria incluir na sociedade todos os não educados e não instruídos, em um novo mundo civilizado e racional, não haveria espaço para "brutos". Avançando na história o surgimento de estabelecimentos de ensino gera uma grande demanda por professores que passam a ser recrutados mesmo nas classes trabalhadoras, mas sob o rigor de centros formadores que prezam por suas virtudes morais e intelectuais. Ora, o mestre responsável pela salvaguarda moral da sociedade se vê em uma correlação de forças com os alunos na sua atualização para o professor profissional e, na sociedade de iguais, o professor se funde nessa mistura de detentor e guia de condutas e, ao mesmo tempo, nivelado com os alunos a quem deve ensinar. Esse caráter de igualdade quebra a sua garantia de exercício que, em algumas situações, deveria ser manifestada.</w:t>
-        <w:br/>
-        <w:br/>
-        <w:t xml:space="preserve">    Politicamente, vivemos em uma sociedade que promove a ruptura entre o passado e o futuro. O pós-moderno, que é o contemporâneo, se exime da tradição em busca de valores fugazes e isento de fundamentos sólidos. Pereira expõe a crise da autoridade com base em Hannah Arendt: uma crise histórica que evolui da quebra da tradição religiosa, seguindo pelo enfraquecimento da política até chegar a uma era em que as pessoas se abstêm da autoridade e da responsabilidade por assumir o mundo. Mundo que, em constante transformação, produz crianças ansiosas e com déficit de atenção[2].</w:t>
-        <w:br/>
-        <w:br/>
-        <w:t xml:space="preserve">    Além disso, a pedagogia exige que o professor realize seu trabalho, mas seus modelos são utópicos e irreconciliáveis com a prática, que fica a mercê de soluções criativas e individualizadas do ente educador, onde o professor se aproxima mais de um “facilitador” ou “mediador”. “O discurso pedagógico, mesmo sem poder assegurar, continua empunhando a bandeira de ser possível educar de modo a pôr ordens nas coisas. Para tanto, tal discurso, por sua natureza, não pode abrir mão nem da autoridade, nem da tradição.” (p. 28).</w:t>
-        <w:br/>
-        <w:br/>
-        <w:t xml:space="preserve">    A partir desse esboço histórico podemos perceber quão sobrecarregada é a tarefa do professor: “como o professor em nossa contemporaneidade deve fazer valer o apagamento da diferença e, ao mesmo tempo, fazer valer a restauração da autoridade, que a maquinaria pedagógica trata de inculcar?” (p. 21). Como superar essa ambivalência? Em um mundo que parte da horizontalidade da relação mestre-aluno e que desautoriza a hierarquia de saber, o mestre não pode ter um caráter perpétuo, perene, mas se trabalhar “não tanto com base nas boas técnicas pedagógicas, que inflacionam mais frustrações do que conquistas, mas muito mais com base na sua experiência e arte de viver.”. Assim, Pereira acena para o mestre provisório, figura que, em um mundo em constante mudança e que refuta o abstrato e o universal, deve ser um não ser, um ser que não está lá, ser provisório. Um ser que é transitório e estimula a capacidade de aprendizado de seus alunos.</w:t>
-        <w:br/>
+        <w:t>**Interlocutora 1** : Mas o que eu dizia sobre moralização, não quer dizer</w:t>
+        <w:br/>
+        <w:t>algo que se fazia na ditadura, é um mínimo que é necessário na vida real. Na</w:t>
+        <w:br/>
+        <w:t>escola onde faço estágio, na prática, não se consegue dar aula, teria que</w:t>
+        <w:br/>
+        <w:t>haver um mínimo de imposição ou de controle. Isso seria um currículo moral,</w:t>
+        <w:br/>
+        <w:t>ficaria escondido no currículo oculto ou deveria ser um artifício a ser</w:t>
+        <w:br/>
+        <w:t xml:space="preserve">acrescentado ao currículo formal?  </w:t>
         <w:br/>
         <w:t xml:space="preserve">  </w:t>
         <w:br/>
-        <w:br/>
-        <w:t>\------------------------</w:t>
-        <w:br/>
-        <w:br/>
-        <w:t>* **Resenha – texto “A autoridade docente interrogada” – Marcelo Ricardo Pereira.**</w:t>
-        <w:br/>
-        <w:br/>
-        <w:t>[1] Citações de páginas de PEREIRA, 2009.</w:t>
-        <w:br/>
-        <w:br/>
-        <w:t>[2] Aqui não nos interessa tratar da educação das crianças abordada por Arendt</w:t>
-        <w:br/>
-        <w:t>e o vínculo que seu pensamento possa apresentar com o regime nazista formador</w:t>
-        <w:br/>
-        <w:t>de agentes do sistema, tão somente manifestar esse caráter de perda da</w:t>
-        <w:br/>
-        <w:t>autoridade do seu pensamento.</w:t>
-        <w:br/>
-        <w:br/>
-        <w:t>**Referências bibliográficas**</w:t>
-        <w:br/>
-        <w:br/>
-        <w:t>ARENDT, Hannah. Entre o Passado e o Futuro. São Paulo: Editora Perspectiva, 5ª</w:t>
-        <w:br/>
-        <w:t>edição, 2001.</w:t>
-        <w:br/>
-        <w:br/>
-        <w:t>PEREIRA, Marcelo Ricardo. _A autoridade docente interrogada_. Extra- classe –</w:t>
-        <w:br/>
-        <w:t>Revista de Trabalho e Educação / Sindicato dos Professores do Estado de Minas</w:t>
-        <w:br/>
-        <w:t>Gerais. n. 2, vol. 1. jan. 2009. Belo Horizonte, 2009. p. 14- 33.</w:t>
-        <w:br/>
-        <w:br/>
-        <w:br/>
-      </w:r>
-    </w:p>
-    <w:p>
-      <w:pPr>
-        <w:pStyle w:val="Heading1"/>
-      </w:pPr>
-      <w:r>
-        <w:t>“O mestre ignorante” – Jacques Rancière: A negação do saber do professor que emancipa o aluno. - 17/03/2015</w:t>
-        <w:br/>
-      </w:r>
-    </w:p>
-    <w:p>
-      <w:r>
-        <w:t xml:space="preserve">  Viajemos com Rancière para o entorno do século XIX recuperando um esboço de</w:t>
-        <w:br/>
-        <w:t>proposta pedagógica de Jacotot, homem que, a partir de suas experiências, nos</w:t>
-        <w:br/>
-        <w:t>convida a refletir sobre a educação atual e as possibilidades de emancipação.</w:t>
-        <w:br/>
-        <w:t>Porque, conforme Rancière, Jacotot foi uma voz dissonante em uma época</w:t>
-        <w:br/>
-        <w:t>histórica pós-revolução francesa onde as conquistas herdadas se consolidavam</w:t>
-        <w:br/>
-        <w:t>em um programa que visava esclarecer a população tendo como base o progresso.</w:t>
-        <w:br/>
-        <w:t>E o progresso se firmava em uma proposta de reduzir as desigualdades, diminuir</w:t>
-        <w:br/>
-        <w:t>a diferença entre o esclarecido e o ignorante. Época de instrução, de</w:t>
-        <w:br/>
-        <w:t>transmissão de conhecimentos, aonde a instituição pedagógica era lugar para</w:t>
-        <w:br/>
-        <w:t>exercício da autoridade dos professores e de desenvolvimento dos jovens rumo</w:t>
-        <w:br/>
-        <w:t>ao limites de suas capacidades intelectuais. Mas, eis a voz que alertava: o</w:t>
-        <w:br/>
-        <w:t>que se buscava era reduzir a desigualdade em busca da igualdade, mas, tomando</w:t>
-        <w:br/>
-        <w:t>como princípio a desigualdade, tal empreitada se tornava tarefa sem fim, nunca</w:t>
-        <w:br/>
-        <w:t>se chegaria a tal igualdade. Aqui, sublinham-se dois conceitos que Jacotot nos</w:t>
-        <w:br/>
-        <w:t>lega: ao partir da desigualdade como origem, parte-se do modelo tradicional no</w:t>
-        <w:br/>
-        <w:t>qual a distância entre o mestre e o aluno limita o aluno aos conhecimentos do</w:t>
-        <w:br/>
-        <w:t>professor – método de transmissão de conhecimentos, embrutecedor; mas, se o</w:t>
-        <w:br/>
-        <w:t>início é a ignorância como igualdade entre ambos, ali se reconhecem as</w:t>
-        <w:br/>
-        <w:t>capacidades de crescimento conjugado, método emancipador. Porque as potências</w:t>
-        <w:br/>
-        <w:t>intelectuais são iguais, as capacidades de conhecimento se aplicam a todas as</w:t>
-        <w:br/>
-        <w:t>inteligências. Não é o professor que subordina o aluno e o transforma em seu</w:t>
-        <w:br/>
-        <w:t>refém, mas o professor deve conduzir o aluno em um processo de</w:t>
-        <w:br/>
-        <w:t>autorreconhecimento de suas capacidades como capacidades de conhecimento</w:t>
-        <w:br/>
-        <w:t>universal: esse conhecimento que se adquire e se acumula no dia a dia.</w:t>
-        <w:br/>
-        <w:br/>
-        <w:t xml:space="preserve">  Rancière resgata tal abordagem em uma França dos anos 80 impregnada do</w:t>
-        <w:br/>
-        <w:t>debate pedagógico que acusa a escola como reprodutivista, como reproduzindo as</w:t>
-        <w:br/>
-        <w:t>desigualdades da sociedade na escola, modelo que, de acordo com Rancière, fica</w:t>
-        <w:br/>
-        <w:t>preso à redução das desigualdades presentes em nome de uma igualdade futura.</w:t>
-        <w:br/>
-        <w:t>Papel da escola de civilizar e instruir a sociedade visando à superação da</w:t>
-        <w:br/>
-        <w:t>desigualdade e apontando para a possibilidade de igualdade futura nunca</w:t>
-        <w:br/>
-        <w:t>alcançada. A igualdade não é o fim, ela tem que ser verificada de início, tem</w:t>
-        <w:br/>
-        <w:t>que estar no começo, ali não deve haver distância entre professor e aluno,</w:t>
-        <w:br/>
-        <w:t>entre culto e ignorante. A régua não é o saber, porque o saber é de cada um, o</w:t>
-        <w:br/>
-        <w:t>saber de um não pode ser definido por outro, nem tampouco a ignorância: na</w:t>
-        <w:br/>
-        <w:t>base, somos todos ignorantes com capacidades de saber que precisam ser</w:t>
-        <w:br/>
-        <w:t>devidamente estimuladas.</w:t>
-        <w:br/>
-        <w:br/>
-        <w:t xml:space="preserve">  Saltemos da França do XIX para uma reflexão atual que Lilian do Valle nos</w:t>
-        <w:br/>
-        <w:t>apresenta: que lições podemos tirar para a nossa educação? O paradoxo proposto</w:t>
-        <w:br/>
-        <w:t>por Joseph Jacotot flerta com o cotidiano paradoxal do ato de ensinar e se</w:t>
-        <w:br/>
-        <w:t>reinventar dos professores: beira a um ceticismo que poderia levar a uma</w:t>
-        <w:br/>
-        <w:t>desordem a ser aplicada na prática. Soma-se a isso a dialética que se</w:t>
-        <w:br/>
-        <w:t>estabelece entre educação e política: seria o pressuposto para igualdade</w:t>
-        <w:br/>
-        <w:t>política a igualdade na educação? Aí, não estaria de novo a igualdade como</w:t>
-        <w:br/>
-        <w:t>meta? E Jacotot não é questão de método que se divide entre a busca pelo aluno</w:t>
-        <w:br/>
-        <w:t>modelo da abordagem tradicional e a sua que eleva a atividade do aluno capaz.</w:t>
-        <w:br/>
-        <w:t>Mais do que isso, seu modelo é emancipador, de autonomia do sujeito capaz de</w:t>
-        <w:br/>
-        <w:t>aprender por si só, de todo sujeito capaz de aprender por si só, sem mediação,</w:t>
-        <w:br/>
-        <w:t>sem interlocução. Mesmo na realidade brasileira da década de 60, comenta</w:t>
-        <w:br/>
-        <w:t>Lilian, que colocou na base a tentativa de redução das diferenças entre as</w:t>
-        <w:br/>
-        <w:t>culturas visando a inclusão social, mesmo lá, quem é o professor que sabe o</w:t>
-        <w:br/>
-        <w:t>que o aluno precisa? Pelo contrário, a pedagogia de Jacotot retira o professor</w:t>
-        <w:br/>
-        <w:t>do seu conforto porque, para emancipar alguém, o professor deve ele mesmo ser</w:t>
-        <w:br/>
-        <w:t>emancipado. Isso significa que o professor deve abrir mão de seu conhecimento</w:t>
-        <w:br/>
-        <w:t>como conhecimento que garante sua posição e sua autoridade, ele deve se</w:t>
-        <w:br/>
-        <w:t>considerar ignorante e estar sempre em busca do conhecimento novo. Por outro</w:t>
-        <w:br/>
-        <w:t>lado, o professor não deve se fiar em um conhecimento seu maior que o dos</w:t>
-        <w:br/>
-        <w:t>alunos, nem em seu conhecimento e a ignorância do aluno: “O mestre anuncia a</w:t>
-        <w:br/>
-        <w:t>igualdade, mas só o aluno pode verificá-la, fazendo-a existir para si”. É</w:t>
-        <w:br/>
-        <w:t>negando seu saber que o professor emancipa seu aluno. É negando seu saber que</w:t>
-        <w:br/>
-        <w:t>o professor se emancipa.</w:t>
-        <w:br/>
-        <w:br/>
-        <w:t>\-------</w:t>
-        <w:br/>
-        <w:br/>
-        <w:t>RANCIÈRE, J. O mestre ignorante. Cinco lições sobre a emancipação intelectual.</w:t>
-        <w:br/>
-        <w:t>Trad. Lílian do Valle. Belo Horizonte: Autêntica, 2002.</w:t>
-        <w:br/>
-        <w:br/>
-        <w:t>VALLE, Lilian do. Pedra no tropeço: a igualdade como ponto de partida.</w:t>
-        <w:br/>
-        <w:t>Educação e Sociedade, Campinas, v. 24, n. 82, p. 259-266, abr. 2003.</w:t>
-        <w:br/>
-        <w:br/>
-        <w:br/>
-      </w:r>
-    </w:p>
-    <w:p>
-      <w:pPr>
-        <w:pStyle w:val="Heading1"/>
-      </w:pPr>
-      <w:r>
-        <w:t>Ideologia e Educação - 12/03/2015</w:t>
-        <w:br/>
-      </w:r>
-    </w:p>
-    <w:p>
-      <w:r>
-        <w:t xml:space="preserve">  Neste texto palestra de 79, Marilena Chauí faz uma livre associação entre o</w:t>
-        <w:br/>
-        <w:t>conceito de ideologia e educação, analisando e clarificando alguns aspectos da</w:t>
-        <w:br/>
-        <w:t>educação à luz da ideologia, a partir de um enfoque marxista. Definindo a</w:t>
-        <w:br/>
-        <w:t>ideologia como "um “corpus” de representações e de normas que fixam e</w:t>
-        <w:br/>
-        <w:t>prescrevem de antemão _o que_ se deve e _como_ se deve agir e pensar"; ela se</w:t>
-        <w:br/>
-        <w:t>aplica ao conhecimento que se refere à realidade dada, em contraste ao</w:t>
-        <w:br/>
-        <w:t>pensamento que é capaz de refletir sobre cada situação, ao invés de agir sem</w:t>
-        <w:br/>
-        <w:t>pensar. Isso se dá porque, quando constituída, a ideologia transforma o que é</w:t>
-        <w:br/>
-        <w:t>artificial em natural e, nesse sentido, a ideologia esconde e, não obstante,</w:t>
-        <w:br/>
-        <w:t>legitima a luta de classes que de fato existe na sociedade.</w:t>
-        <w:br/>
-        <w:br/>
-        <w:t xml:space="preserve">  A ideologia está presente nos cargos de administração que advém com o</w:t>
-        <w:br/>
-        <w:t>capitalismo que transforma um modo de produção artesanal em modelo de produção</w:t>
-        <w:br/>
-        <w:t>industrial e fragmentado. São as burocracias que definem os rumos da educação,</w:t>
-        <w:br/>
-        <w:t>não cabendo espaço para professores e educadores. Nesse contexto, o</w:t>
-        <w:br/>
-        <w:t>administrar se dá a partir de um _discurso sobre_ o assunto - discurso</w:t>
-        <w:br/>
-        <w:t>relativista - e não um _discurso de_ quem é de direito. A educação sob as</w:t>
-        <w:br/>
-        <w:t>rédeas da ideologia preza pela maturidade e não dá voz às crianças - os</w:t>
-        <w:br/>
-        <w:t>grandes atores da educação. Aqui agonizam as perspectivas de emancipação e</w:t>
-        <w:br/>
-        <w:t>participação.  A ideologia se vale dos meios audiovisuais que, aplicados à</w:t>
-        <w:br/>
-        <w:t>educação, servem como objetos de consumo (mercadorias) que nada mais são do</w:t>
-        <w:br/>
-        <w:t>que máquinas de repetição. Dentre outros temas apontados por Chauí, a educação</w:t>
-        <w:br/>
-        <w:t>se utiliza de dinâmicas de grupo que buscam o líder e, tal liderança, é obtida</w:t>
-        <w:br/>
-        <w:t>a partir das variáveis do capital e privilegiando as classes dominantes – o</w:t>
-        <w:br/>
-        <w:t>líder é um produto do sistema, mas um dos que são dados como naturais.</w:t>
-        <w:br/>
-        <w:br/>
-        <w:t xml:space="preserve">  Ao abordar os vários aspectos que a ideologia produz na educação de forma a</w:t>
-        <w:br/>
-        <w:t>perpetuar o modelo vigente, Marilena aponta para a direção do que deveria ser</w:t>
-        <w:br/>
-        <w:t>o professor dentro desse sistema, como teor de uma proposta pedagógica</w:t>
-        <w:br/>
-        <w:t>embrionária: um que é utópico porque deve negar o seu saber em um papel de</w:t>
-        <w:br/>
-        <w:t>liderança invertida. O professor em sala, em presença deve trazer a</w:t>
-        <w:br/>
-        <w:t>perspectiva de ausência, acenando para uma sua posição provisória e que</w:t>
-        <w:br/>
-        <w:t>permita o diálogo franco e multilateral com os alunos.</w:t>
-        <w:br/>
-        <w:br/>
-        <w:t xml:space="preserve">  Agregando pimenta ao debate, o professor trouxe um texto de Marcelo Coelho</w:t>
-        <w:br/>
-        <w:t>(Folha - 11/03/2015), muito atual, em que ele trata a questão do "panelaço"</w:t>
-        <w:br/>
-        <w:t>contra a atual presidente no sentido de que a tal luta de classes do XIX já</w:t>
-        <w:br/>
-        <w:t>não existiria atualmente. De nossa parte, entendemos que a luta de classes</w:t>
-        <w:br/>
-        <w:t>está mais presente do que nunca em nossa sociedade e quem mais sente é a</w:t>
-        <w:br/>
-        <w:t>parcela da população que menos tem: dinheiro, direitos, educação, cultura.</w:t>
-        <w:br/>
-        <w:t>Essa é a faceta atuante da ideologia que, conforme Lukács, reifica as</w:t>
-        <w:br/>
-        <w:t>consciências e as classes mais baixas não tomam a consciência de sua classe. A</w:t>
-        <w:br/>
-        <w:t>ideologia opera nos dois lados: em cima e embaixo.</w:t>
-        <w:br/>
-        <w:br/>
-        <w:t xml:space="preserve">  Acreditamos que esse não é o único e imutável princípio a partir do qual se</w:t>
-        <w:br/>
-        <w:t>podem ser analisadas as lutas e conflitos sociais, senão que existem outros</w:t>
-        <w:br/>
-        <w:t>valores psíquicos e morais que interferem e alteram as regras do jogo. Mas,</w:t>
-        <w:br/>
-        <w:t>sem dúvida, um dos principais fatores que ainda norteiam o falível e esgotado</w:t>
-        <w:br/>
-        <w:t>sistema capitalista é a luta de classes que reparte a população em classes</w:t>
-        <w:br/>
-        <w:t>potencialmente e atualmente desequilibradas.</w:t>
-        <w:br/>
-        <w:br/>
-        <w:t>\-----</w:t>
-        <w:br/>
-        <w:br/>
-        <w:t>Aula 11/03 - Metodologia do Ensino de Filosofia I</w:t>
-        <w:br/>
-        <w:br/>
-        <w:br/>
-      </w:r>
-    </w:p>
-    <w:p>
-      <w:pPr>
-        <w:pStyle w:val="Heading1"/>
-      </w:pPr>
-      <w:r>
-        <w:t>O direito de não ter e não fazer - 28/02/2015</w:t>
-        <w:br/>
-      </w:r>
-    </w:p>
-    <w:p>
-      <w:r>
-        <w:t>O renascimento e a modernidade impuseram uma noção de progresso baseada na</w:t>
-        <w:br/>
-        <w:t>evolução científica que, aliada ao capital, transforma a natureza humana em</w:t>
-        <w:br/>
-        <w:t>competitiva e liberal. É claro que o homem luta por sobrevivência e não</w:t>
-        <w:br/>
-        <w:t>deveria haver, instintivamente falando, objetivo maior de vida. Mas a</w:t>
-        <w:br/>
-        <w:t>competição arraigou-se ao padrão de vida: na base dos valores de nossa</w:t>
-        <w:br/>
-        <w:t>sociedade reside uma certa necessidade de universalização da participação e</w:t>
-        <w:br/>
-        <w:t>contribuição para o fazer. _Eu não faço para mim, eu faço porque quero que o</w:t>
-        <w:br/>
-        <w:t>outro faça para mim._ Há aí um engajamento as avessas: só entro nesse barco se</w:t>
-        <w:br/>
-        <w:t>todos remarem. É um engajamento negativo, um engajamento de amarras fazendo</w:t>
-        <w:br/>
-        <w:t>com que a coletividade se volte para mim e não **eu** assumindo uma parte de</w:t>
-        <w:br/>
-        <w:t>determinada luta social.</w:t>
-        <w:br/>
-        <w:br/>
-        <w:t xml:space="preserve">  </w:t>
-        <w:br/>
-        <w:br/>
-        <w:t>Nessa sociedade, não há espaço para o não fazer e, consequentemente para o não</w:t>
-        <w:br/>
-        <w:t>ter. Não se pode se por a margem, derivar daquele progresso que falamos: isso</w:t>
-        <w:br/>
-        <w:t>não é permitido. Por que não aceitamos que o outro não faça nada? Por que</w:t>
-        <w:br/>
-        <w:t>recriminar quem não trabalha? Tal pessoa, não teria direito? Porque **eu**</w:t>
-        <w:br/>
-        <w:t>trabalho, me empenho e sacrifico, o outro também deve fazê-lo sob pena de</w:t>
-        <w:br/>
-        <w:t>discriminação e criminalização.</w:t>
-        <w:br/>
-        <w:br/>
-        <w:t xml:space="preserve">  </w:t>
-        <w:br/>
-        <w:br/>
-        <w:t>O ser humano socializado vive e trabalha, trabalha e vive. O senso de</w:t>
-        <w:br/>
-        <w:t>comunidade remete e força a participação. Mas há aí um sem fim de utilidade,</w:t>
-        <w:br/>
-        <w:t>um _para quê_ das coisas. Mas qual o porquê desse para quê? **Eu só quero</w:t>
-        <w:br/>
-        <w:t>estar no mundo** , eu quero olhar e refletir sobre o mundo, a natureza nos</w:t>
-        <w:br/>
-        <w:t>espera como companheira. Eu também devo me responsabilizar pelo outro e</w:t>
-        <w:br/>
-        <w:t>preciso de um sentido positivo para isso como noção de sociedade. Há algum</w:t>
-        <w:br/>
-        <w:t>tempo atrás a civilização tomou um caminho que parece sem volta. Por trás dele</w:t>
-        <w:br/>
-        <w:t>enxergamos um compromisso com um fazer que leva a algo que não temos uma ideia</w:t>
-        <w:br/>
-        <w:t>clara do que seja, mas acreditamos que seja o progresso. Esse senso de</w:t>
-        <w:br/>
-        <w:t>comunidade que lá se originou exige empenho de todos em prol de uma</w:t>
-        <w:br/>
-        <w:t>objetividade que se materializa no compromisso do fazer e do ter como virtude.</w:t>
-        <w:br/>
-        <w:t>Nesse contexto, a subjetividade fica esquecida porque fica mediada pelo</w:t>
-        <w:br/>
-        <w:t>comprometimento com o fazer. Mas podemos e devemos mudar de rota, e na nova</w:t>
-        <w:br/>
-        <w:t>direção pode existir espaço para um direito de não ter e não fazer.</w:t>
-        <w:br/>
-        <w:br/>
-        <w:br/>
-      </w:r>
-    </w:p>
-    <w:p>
-      <w:pPr>
-        <w:pStyle w:val="Heading1"/>
-      </w:pPr>
-      <w:r>
-        <w:t>Intuição e Sensação - 22/02/2015</w:t>
-        <w:br/>
-      </w:r>
-    </w:p>
-    <w:p>
-      <w:r>
-        <w:t xml:space="preserve">  Esse texto curto foi escrito por volta do fim do ano de 2013 (ou começo de</w:t>
-        <w:br/>
-        <w:t>2014) e vem para o digital para ficar enquanto durar esse tipo de tecnologia e</w:t>
-        <w:br/>
-        <w:t>armazenamento.</w:t>
-        <w:br/>
-        <w:br/>
-        <w:t xml:space="preserve">  </w:t>
-        <w:br/>
-        <w:br/>
-        <w:t xml:space="preserve">  "A sensação é essa poeira que flana no ar. Uma camada CONTINGENTE, onde as</w:t>
-        <w:br/>
-        <w:t>coisas podem ser ou podem não ser. Aqui há espaço para o LIVRE-ARBÍTRIO, onde</w:t>
-        <w:br/>
-        <w:t>as decisões não são certas (satisfazer desejos).</w:t>
-        <w:br/>
-        <w:br/>
-        <w:t xml:space="preserve">  </w:t>
-        <w:br/>
-        <w:br/>
-        <w:t xml:space="preserve">  A intuição é o entendimento direto, imediato: intelectual. É o conhecimento</w:t>
-        <w:br/>
-        <w:t>das essências, conhecimento NECESSÁRIO. O conhecimento divino é somente</w:t>
-        <w:br/>
-        <w:t>intelectual. Aqui é onde reside a liberdade (viver segundo regras): agir sem</w:t>
-        <w:br/>
-        <w:t>restrição, sem forças externas atuando sobre nós.</w:t>
-        <w:br/>
-        <w:br/>
-        <w:t xml:space="preserve">  </w:t>
-        <w:br/>
-        <w:br/>
-        <w:t xml:space="preserve">  Mas o homem não é só isso, o homem é biológico e é psicológico, e por aí os</w:t>
-        <w:br/>
-        <w:t>conceitos se perdem..."</w:t>
-        <w:br/>
-        <w:br/>
-        <w:t xml:space="preserve">  </w:t>
-        <w:br/>
-        <w:br/>
-        <w:t xml:space="preserve">  Nos parece que a ideia naquele momento era tratar da liberdade e do livre-</w:t>
-        <w:br/>
-        <w:t>arbítrio, associando a primeira à sensação e o segundo à intuição. Percebe-se,</w:t>
-        <w:br/>
-        <w:t>também, que a sensação aparece ligada ao contingente e a intuição ligada ao</w:t>
-        <w:br/>
-        <w:t>necessário. Parece haver forte influência de Descartes, porque sua</w:t>
-        <w:br/>
-        <w:t>epistemologia aponta para o conhecimento intuitivo da razão como certo e</w:t>
-        <w:br/>
-        <w:t>seguro e o conhecimento pela sensação como sujeito a erro. Essa questão de</w:t>
-        <w:br/>
-        <w:t>liberdade e livre-arbítrio causa bastante dificuldade e vem sendo motivo de</w:t>
-        <w:br/>
-        <w:t>algumas reflexões desse blog. Aqui, sob a égide de Descartes, a liberdade é</w:t>
-        <w:br/>
-        <w:t>cada vez mais um conhecimento certo e seguro porque justamente evita uma</w:t>
-        <w:br/>
-        <w:t>decisão indiferente entre uma coisa e outra. Se estamos indiferentes em uma</w:t>
-        <w:br/>
-        <w:t>escolha nos falta a liberdade de poder escolher uma determinada coisa</w:t>
-        <w:br/>
-        <w:t>taxativamente, sem titubear. Por outro lado, o livre-arbítrio se daria em</w:t>
-        <w:br/>
-        <w:t>circunstâncias que não estariam tuteladas pela razão, mas seria indiferente e</w:t>
-        <w:br/>
-        <w:t>duvidoso.</w:t>
-        <w:br/>
-        <w:br/>
-        <w:t xml:space="preserve">  </w:t>
-        <w:br/>
-        <w:br/>
-        <w:t xml:space="preserve">  No que tange ao divino, perece haver falha de argumentação porque, em</w:t>
-        <w:br/>
-        <w:t>Descartes, a causa é o divino, então a liberdade estaria atrelada ao externo</w:t>
-        <w:br/>
-        <w:t>divino. Pode ser um embricamento com a liberdade kantiana, mas essa</w:t>
-        <w:br/>
-        <w:t>escorregadela não é relevante nesse contexto.</w:t>
-        <w:br/>
-        <w:br/>
-        <w:t xml:space="preserve">  </w:t>
-        <w:br/>
-        <w:br/>
-        <w:t xml:space="preserve">  Porém, o fim do texto curto aponta para características do homem quais</w:t>
-        <w:br/>
-        <w:t>outras que saem da esfera dos conceitos. Essa direção vai de encontro à</w:t>
-        <w:br/>
-        <w:t>metafísica cartesiana, buscando uma maior compatibilização com o mundo real.</w:t>
-        <w:br/>
-        <w:t>Talvez apontando para a superação da dualidade cartesiana, mas deixando em</w:t>
-        <w:br/>
-        <w:t>aberto como resolver esse problema, que envolve decisão, escolha, liberdade,</w:t>
-        <w:br/>
-        <w:t>livre-arbítrio, autonomia. Mas também envolve teoria e prática em um sentido</w:t>
-        <w:br/>
-        <w:t>kantiano. De fato, precisamos romper com a metafísica moderna para fazer um</w:t>
-        <w:br/>
-        <w:t>novo enquadramento da questão, evitando o anacronismo, ou tratar a questão</w:t>
-        <w:br/>
-        <w:t>naquele tempo e lugar. Precisamos tentar entender como esses conceitos evoluem</w:t>
-        <w:br/>
-        <w:t>para não ficarmos perdidos em mera opinião.</w:t>
-        <w:br/>
-        <w:br/>
-        <w:br/>
-      </w:r>
-    </w:p>
-    <w:p>
-      <w:pPr>
-        <w:pStyle w:val="Heading1"/>
-      </w:pPr>
-      <w:r>
-        <w:t>O sistema e eu - 24/01/2015</w:t>
-        <w:br/>
-      </w:r>
-    </w:p>
-    <w:p>
-      <w:r>
-        <w:t>Vivemos em um sistema ocidental capitalista normativo. É sistema porque e</w:t>
-        <w:br/>
-        <w:t>abrangente, complexo e abstrato. É ocidental porque revela uma caracteristica</w:t>
-        <w:br/>
-        <w:t>cultural, religiosa e comportamental arrogante, prepotente e intolerante. É</w:t>
-        <w:br/>
-        <w:t>capitalista porque baseado no capital que pode ser mais popularmente associado</w:t>
-        <w:br/>
-        <w:t>ao dinheiro. É normativo porque mostra certos valores que devem ser seguidos</w:t>
-        <w:br/>
-        <w:t>e, fora dos quais, desvio-se da conduta estabelecida.</w:t>
-        <w:br/>
-        <w:br/>
-        <w:t>Nascemos, vivemos e nos relacionamos de acordo com esse pressuposto</w:t>
-        <w:br/>
-        <w:t>imperativo. Às vezes, percebe-se um fechamento total no sentido de</w:t>
-        <w:br/>
-        <w:t>possibilidade de mundo, seja no que tange a diversidade e diferença. Outras</w:t>
-        <w:br/>
-        <w:t>vezes, abre-se e bem se vive mas, guiando-se por ele. Mais vezes ou menos</w:t>
-        <w:br/>
-        <w:t>vezes, tambem e possivel perceber que esse sistema e dado e e artificial,</w:t>
-        <w:br/>
-        <w:t>muito embora seja tomado como segunda natureza. Independente desses</w:t>
-        <w:br/>
-        <w:t>comportamentos, precisamos achar uma saida.</w:t>
-        <w:br/>
-        <w:br/>
-        <w:t>A saida mais correta e que promete melhores resultados e a ruptura. Mas somos</w:t>
-        <w:br/>
-        <w:t>resultado do sistema, fazemos parte dele; e e muito dificil amputar um orgao</w:t>
-        <w:br/>
-        <w:t>voluntariamente, mesmo que cancerigeno. Ja que falta essa coragem e</w:t>
-        <w:br/>
-        <w:t>discernimento, resta-nos criticar positivamente quais possiveis soluçoes para</w:t>
-        <w:br/>
-        <w:t>que se caminhe no sentido de uma reforma. É triste, mas e uma constataçao do</w:t>
-        <w:br/>
-        <w:t>que talvez seja possivel no momento.</w:t>
-        <w:br/>
-        <w:br/>
-        <w:br/>
-      </w:r>
-    </w:p>
-    <w:p>
-      <w:pPr>
-        <w:pStyle w:val="Heading1"/>
-      </w:pPr>
-      <w:r>
-        <w:t>Je suis Charlie? - 10/01/2015</w:t>
-        <w:br/>
-      </w:r>
-    </w:p>
-    <w:p>
-      <w:r>
-        <w:t>O assassinato dos jornalistas franceses toma conta da midia e do debate,</w:t>
-        <w:br/>
-        <w:t>tamanho foi o impacto causado (conforme Leonardo Boff, a estrategia do</w:t>
-        <w:br/>
-        <w:t>terrorismo e essa de dominar mentes). O exito dos matadores pode ser visto em</w:t>
-        <w:br/>
-        <w:t>videos e fotos: sinal de um tempo em que o filme e ao vivo, mas quem morre nao</w:t>
-        <w:br/>
-        <w:t>e o personagem. Ou e? Teriam os humoristas se tornado refens do seu trabalho?</w:t>
-        <w:br/>
-        <w:t>De fato, as revistas ficaram sujas de sangue...</w:t>
-        <w:br/>
-        <w:br/>
-        <w:t>Muitas das analises que circulam pela midia nao dao conta de uma tomada de</w:t>
-        <w:br/>
-        <w:t>posiçao: prega-se a liberdade de expressao, mas com cautela. Contudo, para os</w:t>
-        <w:br/>
-        <w:t>cartunistas, esse paradoxo nao existia: era liberdade radical. Era guerra. E o</w:t>
-        <w:br/>
-        <w:t>inimigo a ser morto e um morto muito vivo: o profeta Maome (nesse caso, pois</w:t>
-        <w:br/>
-        <w:t>nada se poupava no humor praticado por eles). Se as imagens e os simbolos sao</w:t>
-        <w:br/>
-        <w:t>poderosos na religiao, nao menos eram os desenhos destemidos que visavam</w:t>
-        <w:br/>
-        <w:t>desconstruir aquele imaginario.</w:t>
-        <w:br/>
-        <w:br/>
-        <w:t>La, na França, Sartre formulou uma liberdade responsavel que termina quando</w:t>
-        <w:br/>
-        <w:t>começa a do outro. Mas Charlie prefere a liberdade extrema que foi abalada por</w:t>
-        <w:br/>
-        <w:t>extremistas. Nem muito ao ceu, nem muito a terra, para nos, simples mortais.</w:t>
-        <w:br/>
-        <w:t>Para Charlie, sua luta nao foi em vao: descobre o veu de uma falsa</w:t>
-        <w:br/>
-        <w:t>globalizaçao, de um ocidente que nao reina e teme.</w:t>
-        <w:br/>
-        <w:br/>
-        <w:t>De nossa parte, entendemos que a liberdade de informaçao e fundamental.</w:t>
-        <w:br/>
-        <w:t>Informaçao para escolher, decidir de que lado estamos. Sem informaçao ficamos</w:t>
-        <w:br/>
-        <w:t>a merce de meias coisas, meias verdades. A liberdade de opiniao e primordial</w:t>
-        <w:br/>
-        <w:t>para que cada um coloque suas ideias e fale abertamente sobre o que bem</w:t>
-        <w:br/>
-        <w:t>entender. Mas a contradiçao do humor incomoda... É para rir ou para chorar?</w:t>
-        <w:br/>
-        <w:t>Ate que ponto deve chegar um tipo de humor que agride e desafia crenças e</w:t>
-        <w:br/>
-        <w:t xml:space="preserve">verdades individuais?  </w:t>
-        <w:br/>
-        <w:br/>
-        <w:br/>
-      </w:r>
-    </w:p>
-    <w:p>
-      <w:pPr>
-        <w:pStyle w:val="Heading1"/>
-      </w:pPr>
-      <w:r>
-        <w:t>Colocando água no capital cultural* - 06/01/2015</w:t>
-        <w:br/>
-      </w:r>
-    </w:p>
-    <w:p>
-      <w:r>
-        <w:t xml:space="preserve">  A água tem três estados: líquido, gasoso e sólido, assim como o capital</w:t>
-        <w:br/>
-        <w:t>cultural também tem três estados: incorporado, objetivado e</w:t>
-        <w:br/>
-        <w:t>institucionalizado.</w:t>
-        <w:br/>
-        <w:br/>
-        <w:t xml:space="preserve">  </w:t>
-        <w:br/>
-        <w:br/>
-        <w:t xml:space="preserve">  A água é perene em seu estado líquido, porque está dentro das condições de</w:t>
-        <w:br/>
-        <w:t>temperatura presentes em grande parte (e tempo) do mundo humanamente</w:t>
-        <w:br/>
-        <w:t>habitável. O capital cultural perene é o incorporado porque está na pessoa,</w:t>
-        <w:br/>
-        <w:t>desde seu nascimento, no ar que ela respira, em tudo que ela vê, toca, sente e</w:t>
-        <w:br/>
-        <w:t>se relaciona - é o _habitus_. É não perceptível, sua transmissão acontece</w:t>
-        <w:br/>
-        <w:t>dissimulada e sorrateiramente. Vem de berço e se perpetua no convívio social.</w:t>
-        <w:br/>
-        <w:t>Faz parte de cada um: "é um ter que virou ser".</w:t>
-        <w:br/>
-        <w:br/>
-        <w:t xml:space="preserve">  </w:t>
-        <w:br/>
-        <w:br/>
-        <w:t xml:space="preserve">  Mas, se aquecida, a água evapora. Não se perdeu, está por aí, mas somente</w:t>
-        <w:br/>
-        <w:t>conseguimos pensar na água "evaporada" se nos referenciarmos à água líquida.</w:t>
-        <w:br/>
-        <w:t>Da mesma forma é o capital cultural objetivado: são os bens culturais. Bens</w:t>
-        <w:br/>
-        <w:t>culturais somente fazem sentido se alguém os entende, ou seja, se este capital</w:t>
-        <w:br/>
-        <w:t>cultural objetivado está incorporado em alguém. Ele objetivado tem valor</w:t>
-        <w:br/>
-        <w:t>econômico, mas tem valor simbólico quando incorporado.</w:t>
-        <w:br/>
-        <w:br/>
-        <w:t xml:space="preserve">  </w:t>
-        <w:br/>
-        <w:br/>
-        <w:t xml:space="preserve">  Por outro lado, em que momento conseguimos "agarrar" a água, senti-la</w:t>
-        <w:br/>
-        <w:t>integralmente? De fato, é quando vira gelo. Assim como o capital cultural que</w:t>
-        <w:br/>
-        <w:t>se institucionaliza sob a forma dos certificados escolares, dos diplomas. É aí</w:t>
-        <w:br/>
-        <w:t>que o capital cultural é, é quando tem valor e está garantido, não há</w:t>
-        <w:br/>
-        <w:t>necessidade de se demonstrar que se tem o capital cultural incorporado porque</w:t>
-        <w:br/>
-        <w:t>ele está objetivado institucionalmente naquele objeto que já responde por si</w:t>
-        <w:br/>
-        <w:t>só, autonomamente.</w:t>
-        <w:br/>
-        <w:br/>
-        <w:t xml:space="preserve">  </w:t>
-        <w:br/>
-        <w:br/>
-        <w:t>**Capital cultural: semente da desigualdade de desempenho escolar entre</w:t>
-        <w:br/>
-        <w:t>crianças de diferentes classes sociais.**</w:t>
-        <w:br/>
-        <w:br/>
-        <w:t xml:space="preserve">  </w:t>
-        <w:br/>
-        <w:br/>
-        <w:t xml:space="preserve">  Não podemos pensar que o desempenho escolar depende estritamente de aptidões</w:t>
-        <w:br/>
-        <w:t>ou dons naturais. Nem das teorias de capital humano que exploram o viés</w:t>
-        <w:br/>
-        <w:t>econômico sem observarem o capital cultural prévio, difícil de ser medido em</w:t>
-        <w:br/>
-        <w:t>termos quantitativos. O capital cultural é a linguagem de cada família, quanto</w:t>
-        <w:br/>
-        <w:t>mais capital cultural, mais cultura, mais contato com as classes cultas, mais</w:t>
-        <w:br/>
-        <w:t>usufruto. É o capital cultural que precisa ser investigado ao se tratar dos</w:t>
-        <w:br/>
-        <w:t>investimentos em educação, porque a as classes dominantes já o herdam e nele</w:t>
-        <w:br/>
-        <w:t>seus filhos investem, buscando o resultado financeiro que é o diploma que vale</w:t>
-        <w:br/>
-        <w:t>os melhores empregos. Perpetua-se o capital cultural, perpetua-se a ideologia</w:t>
-        <w:br/>
-        <w:t>de dominação, assim como a escola chancela o capital cultural e reproduz as</w:t>
-        <w:br/>
-        <w:t>estruturas da sociedade.</w:t>
-        <w:br/>
-        <w:br/>
-        <w:t xml:space="preserve">  </w:t>
-        <w:br/>
-        <w:br/>
-        <w:t xml:space="preserve">  Do que mesmo depende o sucesso escolar? (...)</w:t>
-        <w:br/>
-        <w:br/>
-        <w:t>_______</w:t>
-        <w:br/>
-        <w:br/>
-        <w:t>* Os três estados do capital cultural - Pierre Bourdieu</w:t>
+        <w:t xml:space="preserve">**Eu** : só ouvindo...  </w:t>
+        <w:br/>
+        <w:t xml:space="preserve">_____________  </w:t>
+        <w:br/>
+        <w:t>* as falas foram resumidas e estilizadas.</w:t>
         <w:br/>
         <w:br/>
         <w:br/>

</xml_diff>